<commit_message>
added speechprec info_theory etc
</commit_message>
<xml_diff>
--- a/Segmenter/Specification.docx
+++ b/Segmenter/Specification.docx
@@ -688,1346 +688,10 @@
           <w:szCs w:val="33"/>
           <w:lang w:eastAsia="en-GB"/>
         </w:rPr>
-        <w:t>Software Specification</w:t>
-      </w:r>
-    </w:p>
-    <w:p>
-      <w:pPr>
-        <w:shd w:val="clear" w:color="auto" w:fill="FFFFFF"/>
-        <w:spacing w:after="0" w:line="240" w:lineRule="auto"/>
-        <w:rPr>
-          <w:rFonts w:ascii="Times New Roman" w:eastAsia="Times New Roman" w:hAnsi="Times New Roman" w:cs="Times New Roman"/>
-          <w:sz w:val="24"/>
-          <w:szCs w:val="24"/>
-          <w:lang w:eastAsia="en-GB"/>
-        </w:rPr>
-      </w:pPr>
-      <w:r>
-        <w:rPr>
-          <w:rFonts w:ascii="&amp;apos" w:eastAsia="Times New Roman" w:hAnsi="&amp;apos" w:cs="Times New Roman"/>
-          <w:sz w:val="21"/>
-          <w:szCs w:val="21"/>
-          <w:lang w:eastAsia="en-GB"/>
-        </w:rPr>
         <w:lastRenderedPageBreak/>
         <w:br/>
       </w:r>
-    </w:p>
-    <w:p>
-      <w:pPr>
-        <w:shd w:val="clear" w:color="auto" w:fill="FFFFFF"/>
-        <w:spacing w:after="0" w:line="240" w:lineRule="auto"/>
-        <w:rPr>
-          <w:rFonts w:ascii="Times New Roman" w:eastAsia="Times New Roman" w:hAnsi="Times New Roman" w:cs="Times New Roman"/>
-          <w:sz w:val="24"/>
-          <w:szCs w:val="24"/>
-          <w:lang w:eastAsia="en-GB"/>
-        </w:rPr>
-      </w:pPr>
-      <w:r>
-        <w:rPr>
-          <w:rFonts w:ascii="&amp;apos" w:eastAsia="Times New Roman" w:hAnsi="&amp;apos" w:cs="Times New Roman"/>
-          <w:sz w:val="21"/>
-          <w:szCs w:val="21"/>
-          <w:lang w:eastAsia="en-GB"/>
-        </w:rPr>
-        <w:t>The software will be implemented at two levels.  A lower level API and a higher level web interface. The web interface will be implemented typically as a web application and optionally as a web service.</w:t>
-      </w:r>
-    </w:p>
-    <w:p>
-      <w:pPr>
-        <w:shd w:val="clear" w:color="auto" w:fill="FFFFFF"/>
-        <w:spacing w:after="0" w:line="240" w:lineRule="auto"/>
-        <w:rPr>
-          <w:rFonts w:ascii="Times New Roman" w:eastAsia="Times New Roman" w:hAnsi="Times New Roman" w:cs="Times New Roman"/>
-          <w:sz w:val="24"/>
-          <w:szCs w:val="24"/>
-          <w:lang w:eastAsia="en-GB"/>
-        </w:rPr>
-      </w:pPr>
-    </w:p>
-    <w:p>
-      <w:pPr>
-        <w:pStyle w:val="Heading3"/>
-      </w:pPr>
-      <w:r>
-        <w:t>API target platforms</w:t>
-      </w:r>
-    </w:p>
-    <w:p>
-      <w:pPr>
-        <w:numPr>
-          <w:ilvl w:val="0"/>
-          <w:numId w:val="6"/>
-        </w:numPr>
-        <w:shd w:val="clear" w:color="auto" w:fill="FFFFFF"/>
-        <w:spacing w:before="100" w:beforeAutospacing="1" w:after="100" w:afterAutospacing="1" w:line="240" w:lineRule="auto"/>
-        <w:rPr>
-          <w:rFonts w:ascii="Times New Roman" w:eastAsia="Times New Roman" w:hAnsi="Times New Roman" w:cs="Times New Roman"/>
-          <w:sz w:val="24"/>
-          <w:szCs w:val="24"/>
-          <w:lang w:eastAsia="en-GB"/>
-        </w:rPr>
-      </w:pPr>
-      <w:proofErr w:type="spellStart"/>
-      <w:r>
-        <w:rPr>
-          <w:rFonts w:ascii="&amp;apos" w:eastAsia="Times New Roman" w:hAnsi="&amp;apos" w:cs="Times New Roman"/>
-          <w:sz w:val="21"/>
-          <w:szCs w:val="21"/>
-          <w:lang w:eastAsia="en-GB"/>
-        </w:rPr>
-        <w:t>Matlab</w:t>
-      </w:r>
-      <w:proofErr w:type="spellEnd"/>
-    </w:p>
-    <w:p>
-      <w:pPr>
-        <w:numPr>
-          <w:ilvl w:val="0"/>
-          <w:numId w:val="6"/>
-        </w:numPr>
-        <w:shd w:val="clear" w:color="auto" w:fill="FFFFFF"/>
-        <w:spacing w:before="100" w:beforeAutospacing="1" w:after="100" w:afterAutospacing="1" w:line="240" w:lineRule="auto"/>
-        <w:rPr>
-          <w:rFonts w:ascii="Times New Roman" w:eastAsia="Times New Roman" w:hAnsi="Times New Roman" w:cs="Times New Roman"/>
-          <w:sz w:val="24"/>
-          <w:szCs w:val="24"/>
-          <w:lang w:eastAsia="en-GB"/>
-        </w:rPr>
-      </w:pPr>
-      <w:r>
-        <w:rPr>
-          <w:rFonts w:ascii="&amp;apos" w:eastAsia="Times New Roman" w:hAnsi="&amp;apos" w:cs="Times New Roman"/>
-          <w:sz w:val="21"/>
-          <w:szCs w:val="21"/>
-          <w:lang w:eastAsia="en-GB"/>
-        </w:rPr>
-        <w:t>Java</w:t>
-      </w:r>
-    </w:p>
-    <w:p>
-      <w:pPr>
-        <w:numPr>
-          <w:ilvl w:val="0"/>
-          <w:numId w:val="6"/>
-        </w:numPr>
-        <w:shd w:val="clear" w:color="auto" w:fill="FFFFFF"/>
-        <w:spacing w:before="100" w:beforeAutospacing="1" w:after="100" w:afterAutospacing="1" w:line="240" w:lineRule="auto"/>
-        <w:rPr>
-          <w:rFonts w:ascii="Times New Roman" w:eastAsia="Times New Roman" w:hAnsi="Times New Roman" w:cs="Times New Roman"/>
-          <w:sz w:val="24"/>
-          <w:szCs w:val="24"/>
-          <w:lang w:eastAsia="en-GB"/>
-        </w:rPr>
-      </w:pPr>
-      <w:r>
-        <w:rPr>
-          <w:rFonts w:ascii="&amp;apos" w:eastAsia="Times New Roman" w:hAnsi="&amp;apos" w:cs="Times New Roman"/>
-          <w:sz w:val="21"/>
-          <w:szCs w:val="21"/>
-          <w:lang w:eastAsia="en-GB"/>
-        </w:rPr>
-        <w:t>C++</w:t>
-      </w:r>
-    </w:p>
-    <w:p>
-      <w:pPr>
-        <w:numPr>
-          <w:ilvl w:val="0"/>
-          <w:numId w:val="6"/>
-        </w:numPr>
-        <w:shd w:val="clear" w:color="auto" w:fill="FFFFFF"/>
-        <w:spacing w:before="100" w:beforeAutospacing="1" w:after="100" w:afterAutospacing="1" w:line="240" w:lineRule="auto"/>
-        <w:rPr>
-          <w:rFonts w:ascii="Times New Roman" w:eastAsia="Times New Roman" w:hAnsi="Times New Roman" w:cs="Times New Roman"/>
-          <w:sz w:val="24"/>
-          <w:szCs w:val="24"/>
-          <w:lang w:eastAsia="en-GB"/>
-        </w:rPr>
-      </w:pPr>
-      <w:r>
-        <w:rPr>
-          <w:rFonts w:ascii="&amp;apos" w:eastAsia="Times New Roman" w:hAnsi="&amp;apos" w:cs="Times New Roman"/>
-          <w:sz w:val="21"/>
-          <w:szCs w:val="21"/>
-          <w:lang w:eastAsia="en-GB"/>
-        </w:rPr>
-        <w:t>python</w:t>
-      </w:r>
-    </w:p>
-    <w:p>
-      <w:pPr>
-        <w:pStyle w:val="Heading3"/>
-        <w:spacing w:before="0" w:beforeAutospacing="0"/>
-      </w:pPr>
-      <w:r>
-        <w:t>Web target platforms</w:t>
-      </w:r>
-    </w:p>
-    <w:p>
-      <w:pPr>
-        <w:numPr>
-          <w:ilvl w:val="0"/>
-          <w:numId w:val="7"/>
-        </w:numPr>
-        <w:shd w:val="clear" w:color="auto" w:fill="FFFFFF"/>
-        <w:spacing w:before="100" w:beforeAutospacing="1" w:after="100" w:afterAutospacing="1" w:line="240" w:lineRule="auto"/>
-        <w:rPr>
-          <w:rFonts w:ascii="Times New Roman" w:eastAsia="Times New Roman" w:hAnsi="Times New Roman" w:cs="Times New Roman"/>
-          <w:sz w:val="24"/>
-          <w:szCs w:val="24"/>
-          <w:lang w:eastAsia="en-GB"/>
-        </w:rPr>
-      </w:pPr>
-      <w:r>
-        <w:rPr>
-          <w:rFonts w:ascii="Times New Roman" w:eastAsia="Times New Roman" w:hAnsi="Times New Roman" w:cs="Times New Roman"/>
-          <w:sz w:val="21"/>
-          <w:szCs w:val="21"/>
-          <w:lang w:eastAsia="en-GB"/>
-        </w:rPr>
-        <w:t>PHP</w:t>
-      </w:r>
-    </w:p>
-    <w:p>
-      <w:pPr>
-        <w:numPr>
-          <w:ilvl w:val="0"/>
-          <w:numId w:val="7"/>
-        </w:numPr>
-        <w:shd w:val="clear" w:color="auto" w:fill="FFFFFF"/>
-        <w:spacing w:before="100" w:beforeAutospacing="1" w:after="100" w:afterAutospacing="1" w:line="240" w:lineRule="auto"/>
-        <w:rPr>
-          <w:rFonts w:ascii="Times New Roman" w:eastAsia="Times New Roman" w:hAnsi="Times New Roman" w:cs="Times New Roman"/>
-          <w:sz w:val="24"/>
-          <w:szCs w:val="24"/>
-          <w:lang w:eastAsia="en-GB"/>
-        </w:rPr>
-      </w:pPr>
-      <w:r>
-        <w:rPr>
-          <w:rFonts w:ascii="Times New Roman" w:eastAsia="Times New Roman" w:hAnsi="Times New Roman" w:cs="Times New Roman"/>
-          <w:sz w:val="21"/>
-          <w:szCs w:val="21"/>
-          <w:lang w:eastAsia="en-GB"/>
-        </w:rPr>
-        <w:t>Django</w:t>
-      </w:r>
-    </w:p>
-    <w:p>
-      <w:pPr>
-        <w:numPr>
-          <w:ilvl w:val="0"/>
-          <w:numId w:val="7"/>
-        </w:numPr>
-        <w:shd w:val="clear" w:color="auto" w:fill="FFFFFF"/>
-        <w:spacing w:before="100" w:beforeAutospacing="1" w:after="100" w:afterAutospacing="1" w:line="240" w:lineRule="auto"/>
-        <w:rPr>
-          <w:rFonts w:ascii="Times New Roman" w:eastAsia="Times New Roman" w:hAnsi="Times New Roman" w:cs="Times New Roman"/>
-          <w:sz w:val="24"/>
-          <w:szCs w:val="24"/>
-          <w:lang w:eastAsia="en-GB"/>
-        </w:rPr>
-      </w:pPr>
-      <w:r>
-        <w:rPr>
-          <w:rFonts w:ascii="Times New Roman" w:eastAsia="Times New Roman" w:hAnsi="Times New Roman" w:cs="Times New Roman"/>
-          <w:sz w:val="21"/>
-          <w:szCs w:val="21"/>
-          <w:lang w:eastAsia="en-GB"/>
-        </w:rPr>
-        <w:t>Asp MVC</w:t>
-      </w:r>
-    </w:p>
-    <w:p>
-      <w:pPr>
-        <w:numPr>
-          <w:ilvl w:val="0"/>
-          <w:numId w:val="7"/>
-        </w:numPr>
-        <w:shd w:val="clear" w:color="auto" w:fill="FFFFFF"/>
-        <w:spacing w:before="100" w:beforeAutospacing="1" w:after="100" w:afterAutospacing="1" w:line="240" w:lineRule="auto"/>
-        <w:rPr>
-          <w:rFonts w:ascii="Times New Roman" w:eastAsia="Times New Roman" w:hAnsi="Times New Roman" w:cs="Times New Roman"/>
-          <w:sz w:val="24"/>
-          <w:szCs w:val="24"/>
-          <w:lang w:eastAsia="en-GB"/>
-        </w:rPr>
-      </w:pPr>
-      <w:r>
-        <w:rPr>
-          <w:rFonts w:ascii="Times New Roman" w:eastAsia="Times New Roman" w:hAnsi="Times New Roman" w:cs="Times New Roman"/>
-          <w:sz w:val="21"/>
-          <w:szCs w:val="21"/>
-          <w:lang w:eastAsia="en-GB"/>
-        </w:rPr>
-        <w:t>Rails???</w:t>
-      </w:r>
-    </w:p>
-    <w:p>
-      <w:pPr>
-        <w:shd w:val="clear" w:color="auto" w:fill="FFFFFF"/>
-        <w:spacing w:after="0" w:line="240" w:lineRule="auto"/>
-        <w:rPr>
-          <w:rFonts w:ascii="Times New Roman" w:eastAsia="Times New Roman" w:hAnsi="Times New Roman" w:cs="Times New Roman"/>
-          <w:sz w:val="24"/>
-          <w:szCs w:val="24"/>
-          <w:lang w:eastAsia="en-GB"/>
-        </w:rPr>
-      </w:pPr>
-      <w:r>
-        <w:rPr>
-          <w:rFonts w:ascii="&amp;apos" w:eastAsia="Times New Roman" w:hAnsi="&amp;apos" w:cs="Times New Roman"/>
-          <w:sz w:val="21"/>
-          <w:szCs w:val="21"/>
-          <w:lang w:eastAsia="en-GB"/>
-        </w:rPr>
-        <w:t xml:space="preserve">The input data upload will be </w:t>
-      </w:r>
-      <w:proofErr w:type="gramStart"/>
-      <w:r>
-        <w:rPr>
-          <w:rFonts w:ascii="&amp;apos" w:eastAsia="Times New Roman" w:hAnsi="&amp;apos" w:cs="Times New Roman"/>
-          <w:sz w:val="21"/>
-          <w:szCs w:val="21"/>
-          <w:lang w:eastAsia="en-GB"/>
-        </w:rPr>
-        <w:t>within  restricted</w:t>
-      </w:r>
-      <w:proofErr w:type="gramEnd"/>
-      <w:r>
-        <w:rPr>
-          <w:rFonts w:ascii="&amp;apos" w:eastAsia="Times New Roman" w:hAnsi="&amp;apos" w:cs="Times New Roman"/>
-          <w:sz w:val="21"/>
-          <w:szCs w:val="21"/>
-          <w:lang w:eastAsia="en-GB"/>
-        </w:rPr>
-        <w:t xml:space="preserve"> size range of 4-40hrs of recording i.e. 500mb - 5gb in order to get a large enough corpus.</w:t>
-      </w:r>
-    </w:p>
-    <w:p>
-      <w:pPr>
-        <w:pStyle w:val="Heading3"/>
-      </w:pPr>
-      <w:r>
-        <w:t>API SPECIFICATION</w:t>
-      </w:r>
-    </w:p>
-    <w:p>
-      <w:pPr>
-        <w:pStyle w:val="Heading4"/>
-      </w:pPr>
-      <w:r>
-        <w:t>Inputs: </w:t>
-      </w:r>
-    </w:p>
-    <w:p>
-      <w:pPr>
-        <w:numPr>
-          <w:ilvl w:val="0"/>
-          <w:numId w:val="8"/>
-        </w:numPr>
-        <w:shd w:val="clear" w:color="auto" w:fill="FFFFFF"/>
-        <w:spacing w:before="100" w:beforeAutospacing="1" w:after="100" w:afterAutospacing="1" w:line="240" w:lineRule="auto"/>
-        <w:ind w:left="480" w:right="480"/>
-        <w:rPr>
-          <w:rFonts w:ascii="Times New Roman" w:eastAsia="Times New Roman" w:hAnsi="Times New Roman" w:cs="Times New Roman"/>
-          <w:sz w:val="24"/>
-          <w:szCs w:val="24"/>
-          <w:lang w:eastAsia="en-GB"/>
-        </w:rPr>
-      </w:pPr>
-      <w:r>
-        <w:rPr>
-          <w:rFonts w:ascii="Times New Roman" w:eastAsia="Times New Roman" w:hAnsi="Times New Roman" w:cs="Times New Roman"/>
-          <w:sz w:val="24"/>
-          <w:szCs w:val="24"/>
-          <w:lang w:eastAsia="en-GB"/>
-        </w:rPr>
-        <w:t>Digital Continuous speech. Format: wav, mp3</w:t>
-      </w:r>
-    </w:p>
-    <w:p>
-      <w:pPr>
-        <w:pStyle w:val="Heading4"/>
-      </w:pPr>
-      <w:r>
-        <w:t>Output:</w:t>
-      </w:r>
-    </w:p>
-    <w:p>
-      <w:pPr>
-        <w:numPr>
-          <w:ilvl w:val="0"/>
-          <w:numId w:val="9"/>
-        </w:numPr>
-        <w:shd w:val="clear" w:color="auto" w:fill="FFFFFF"/>
-        <w:spacing w:before="100" w:beforeAutospacing="1" w:after="100" w:afterAutospacing="1" w:line="240" w:lineRule="auto"/>
-        <w:rPr>
-          <w:rFonts w:ascii="Times New Roman" w:eastAsia="Times New Roman" w:hAnsi="Times New Roman" w:cs="Times New Roman"/>
-          <w:sz w:val="24"/>
-          <w:szCs w:val="24"/>
-          <w:lang w:eastAsia="en-GB"/>
-        </w:rPr>
-      </w:pPr>
-      <w:r>
-        <w:rPr>
-          <w:rFonts w:ascii="Times New Roman" w:eastAsia="Times New Roman" w:hAnsi="Times New Roman" w:cs="Times New Roman"/>
-          <w:sz w:val="24"/>
-          <w:szCs w:val="24"/>
-          <w:lang w:eastAsia="en-GB"/>
-        </w:rPr>
-        <w:t>Speech database</w:t>
-      </w:r>
-    </w:p>
-    <w:p>
-      <w:pPr>
-        <w:numPr>
-          <w:ilvl w:val="0"/>
-          <w:numId w:val="9"/>
-        </w:numPr>
-        <w:shd w:val="clear" w:color="auto" w:fill="FFFFFF"/>
-        <w:spacing w:before="100" w:beforeAutospacing="1" w:after="100" w:afterAutospacing="1" w:line="240" w:lineRule="auto"/>
-        <w:ind w:left="1440"/>
-        <w:rPr>
-          <w:rFonts w:ascii="Times New Roman" w:eastAsia="Times New Roman" w:hAnsi="Times New Roman" w:cs="Times New Roman"/>
-          <w:sz w:val="24"/>
-          <w:szCs w:val="24"/>
-          <w:lang w:eastAsia="en-GB"/>
-        </w:rPr>
-      </w:pPr>
-    </w:p>
-    <w:p>
-      <w:pPr>
-        <w:numPr>
-          <w:ilvl w:val="1"/>
-          <w:numId w:val="9"/>
-        </w:numPr>
-        <w:shd w:val="clear" w:color="auto" w:fill="FFFFFF"/>
-        <w:spacing w:before="100" w:beforeAutospacing="1" w:after="100" w:afterAutospacing="1" w:line="240" w:lineRule="auto"/>
-        <w:rPr>
-          <w:rFonts w:ascii="Times New Roman" w:eastAsia="Times New Roman" w:hAnsi="Times New Roman" w:cs="Times New Roman"/>
-          <w:sz w:val="24"/>
-          <w:szCs w:val="24"/>
-          <w:lang w:eastAsia="en-GB"/>
-        </w:rPr>
-      </w:pPr>
-      <w:r>
-        <w:rPr>
-          <w:rFonts w:ascii="Times New Roman" w:eastAsia="Times New Roman" w:hAnsi="Times New Roman" w:cs="Times New Roman"/>
-          <w:sz w:val="24"/>
-          <w:szCs w:val="24"/>
-          <w:lang w:eastAsia="en-GB"/>
-        </w:rPr>
-        <w:t>Tables:</w:t>
-      </w:r>
-    </w:p>
-    <w:p>
-      <w:pPr>
-        <w:numPr>
-          <w:ilvl w:val="1"/>
-          <w:numId w:val="10"/>
-        </w:numPr>
-        <w:shd w:val="clear" w:color="auto" w:fill="FFFFFF"/>
-        <w:spacing w:before="100" w:beforeAutospacing="1" w:after="100" w:afterAutospacing="1" w:line="240" w:lineRule="auto"/>
-        <w:ind w:left="1440" w:hanging="360"/>
-        <w:rPr>
-          <w:rFonts w:ascii="Times New Roman" w:eastAsia="Times New Roman" w:hAnsi="Times New Roman" w:cs="Times New Roman"/>
-          <w:sz w:val="24"/>
-          <w:szCs w:val="24"/>
-          <w:lang w:eastAsia="en-GB"/>
-        </w:rPr>
-      </w:pPr>
-    </w:p>
-    <w:p>
-      <w:pPr>
-        <w:numPr>
-          <w:ilvl w:val="2"/>
-          <w:numId w:val="10"/>
-        </w:numPr>
-        <w:shd w:val="clear" w:color="auto" w:fill="FFFFFF"/>
-        <w:spacing w:before="100" w:beforeAutospacing="1" w:after="100" w:afterAutospacing="1" w:line="240" w:lineRule="auto"/>
-        <w:rPr>
-          <w:rFonts w:ascii="Times New Roman" w:eastAsia="Times New Roman" w:hAnsi="Times New Roman" w:cs="Times New Roman"/>
-          <w:sz w:val="24"/>
-          <w:szCs w:val="24"/>
-          <w:lang w:eastAsia="en-GB"/>
-        </w:rPr>
-      </w:pPr>
-      <w:r>
-        <w:rPr>
-          <w:rFonts w:ascii="Times New Roman" w:eastAsia="Times New Roman" w:hAnsi="Times New Roman" w:cs="Times New Roman"/>
-          <w:sz w:val="24"/>
-          <w:szCs w:val="24"/>
-          <w:lang w:eastAsia="en-GB"/>
-        </w:rPr>
-        <w:t>corpora file</w:t>
-      </w:r>
-    </w:p>
-    <w:p>
-      <w:pPr>
-        <w:numPr>
-          <w:ilvl w:val="2"/>
-          <w:numId w:val="10"/>
-        </w:numPr>
-        <w:shd w:val="clear" w:color="auto" w:fill="FFFFFF"/>
-        <w:spacing w:before="100" w:beforeAutospacing="1" w:after="100" w:afterAutospacing="1" w:line="240" w:lineRule="auto"/>
-        <w:rPr>
-          <w:rFonts w:ascii="Times New Roman" w:eastAsia="Times New Roman" w:hAnsi="Times New Roman" w:cs="Times New Roman"/>
-          <w:sz w:val="24"/>
-          <w:szCs w:val="24"/>
-          <w:lang w:eastAsia="en-GB"/>
-        </w:rPr>
-      </w:pPr>
-      <w:r>
-        <w:rPr>
-          <w:rFonts w:ascii="Times New Roman" w:eastAsia="Times New Roman" w:hAnsi="Times New Roman" w:cs="Times New Roman"/>
-          <w:sz w:val="24"/>
-          <w:szCs w:val="24"/>
-          <w:lang w:eastAsia="en-GB"/>
-        </w:rPr>
-        <w:t>auto-sequenced speech unit</w:t>
-      </w:r>
-    </w:p>
-    <w:p>
-      <w:pPr>
-        <w:numPr>
-          <w:ilvl w:val="2"/>
-          <w:numId w:val="10"/>
-        </w:numPr>
-        <w:shd w:val="clear" w:color="auto" w:fill="FFFFFF"/>
-        <w:spacing w:before="100" w:beforeAutospacing="1" w:after="100" w:afterAutospacing="1" w:line="240" w:lineRule="auto"/>
-        <w:rPr>
-          <w:rFonts w:ascii="Times New Roman" w:eastAsia="Times New Roman" w:hAnsi="Times New Roman" w:cs="Times New Roman"/>
-          <w:sz w:val="24"/>
-          <w:szCs w:val="24"/>
-          <w:lang w:eastAsia="en-GB"/>
-        </w:rPr>
-      </w:pPr>
-      <w:r>
-        <w:rPr>
-          <w:rFonts w:ascii="Times New Roman" w:eastAsia="Times New Roman" w:hAnsi="Times New Roman" w:cs="Times New Roman"/>
-          <w:sz w:val="24"/>
-          <w:szCs w:val="24"/>
-          <w:lang w:eastAsia="en-GB"/>
-        </w:rPr>
-        <w:t>auto correlation results</w:t>
-      </w:r>
-    </w:p>
-    <w:p>
-      <w:pPr>
-        <w:numPr>
-          <w:ilvl w:val="1"/>
-          <w:numId w:val="11"/>
-        </w:numPr>
-        <w:shd w:val="clear" w:color="auto" w:fill="FFFFFF"/>
-        <w:spacing w:before="100" w:beforeAutospacing="1" w:after="100" w:afterAutospacing="1" w:line="240" w:lineRule="auto"/>
-        <w:rPr>
-          <w:rFonts w:ascii="Times New Roman" w:eastAsia="Times New Roman" w:hAnsi="Times New Roman" w:cs="Times New Roman"/>
-          <w:sz w:val="24"/>
-          <w:szCs w:val="24"/>
-          <w:lang w:eastAsia="en-GB"/>
-        </w:rPr>
-      </w:pPr>
-      <w:r>
-        <w:rPr>
-          <w:rFonts w:ascii="Times New Roman" w:eastAsia="Times New Roman" w:hAnsi="Times New Roman" w:cs="Times New Roman"/>
-          <w:sz w:val="24"/>
-          <w:szCs w:val="24"/>
-          <w:lang w:eastAsia="en-GB"/>
-        </w:rPr>
-        <w:t>Fields</w:t>
-      </w:r>
-    </w:p>
-    <w:p>
-      <w:pPr>
-        <w:numPr>
-          <w:ilvl w:val="1"/>
-          <w:numId w:val="11"/>
-        </w:numPr>
-        <w:shd w:val="clear" w:color="auto" w:fill="FFFFFF"/>
-        <w:spacing w:before="100" w:beforeAutospacing="1" w:after="100" w:afterAutospacing="1" w:line="240" w:lineRule="auto"/>
-        <w:ind w:left="2160"/>
-        <w:rPr>
-          <w:rFonts w:ascii="Times New Roman" w:eastAsia="Times New Roman" w:hAnsi="Times New Roman" w:cs="Times New Roman"/>
-          <w:sz w:val="24"/>
-          <w:szCs w:val="24"/>
-          <w:lang w:eastAsia="en-GB"/>
-        </w:rPr>
-      </w:pPr>
-    </w:p>
-    <w:p>
-      <w:pPr>
-        <w:numPr>
-          <w:ilvl w:val="2"/>
-          <w:numId w:val="12"/>
-        </w:numPr>
-        <w:shd w:val="clear" w:color="auto" w:fill="FFFFFF"/>
-        <w:spacing w:before="100" w:beforeAutospacing="1" w:after="100" w:afterAutospacing="1" w:line="240" w:lineRule="auto"/>
-        <w:rPr>
-          <w:rFonts w:ascii="Times New Roman" w:eastAsia="Times New Roman" w:hAnsi="Times New Roman" w:cs="Times New Roman"/>
-          <w:sz w:val="24"/>
-          <w:szCs w:val="24"/>
-          <w:lang w:eastAsia="en-GB"/>
-        </w:rPr>
-      </w:pPr>
-      <w:r>
-        <w:rPr>
-          <w:rFonts w:ascii="Times New Roman" w:eastAsia="Times New Roman" w:hAnsi="Times New Roman" w:cs="Times New Roman"/>
-          <w:sz w:val="24"/>
-          <w:szCs w:val="24"/>
-          <w:lang w:eastAsia="en-GB"/>
-        </w:rPr>
-        <w:t>corpora file table</w:t>
-      </w:r>
-    </w:p>
-    <w:p>
-      <w:pPr>
-        <w:numPr>
-          <w:ilvl w:val="2"/>
-          <w:numId w:val="12"/>
-        </w:numPr>
-        <w:shd w:val="clear" w:color="auto" w:fill="FFFFFF"/>
-        <w:spacing w:before="100" w:beforeAutospacing="1" w:after="100" w:afterAutospacing="1" w:line="240" w:lineRule="auto"/>
-        <w:rPr>
-          <w:rFonts w:ascii="Times New Roman" w:eastAsia="Times New Roman" w:hAnsi="Times New Roman" w:cs="Times New Roman"/>
-          <w:sz w:val="24"/>
-          <w:szCs w:val="24"/>
-          <w:lang w:eastAsia="en-GB"/>
-        </w:rPr>
-      </w:pPr>
-    </w:p>
-    <w:p>
-      <w:pPr>
-        <w:numPr>
-          <w:ilvl w:val="3"/>
-          <w:numId w:val="12"/>
-        </w:numPr>
-        <w:shd w:val="clear" w:color="auto" w:fill="FFFFFF"/>
-        <w:spacing w:before="100" w:beforeAutospacing="1" w:after="100" w:afterAutospacing="1" w:line="240" w:lineRule="auto"/>
-        <w:rPr>
-          <w:rFonts w:ascii="Times New Roman" w:eastAsia="Times New Roman" w:hAnsi="Times New Roman" w:cs="Times New Roman"/>
-          <w:sz w:val="24"/>
-          <w:szCs w:val="24"/>
-          <w:lang w:eastAsia="en-GB"/>
-        </w:rPr>
-      </w:pPr>
-      <w:proofErr w:type="spellStart"/>
-      <w:r>
-        <w:rPr>
-          <w:rFonts w:ascii="Times New Roman" w:eastAsia="Times New Roman" w:hAnsi="Times New Roman" w:cs="Times New Roman"/>
-          <w:sz w:val="24"/>
-          <w:szCs w:val="24"/>
-          <w:lang w:eastAsia="en-GB"/>
-        </w:rPr>
-        <w:t>file_id</w:t>
-      </w:r>
-      <w:proofErr w:type="spellEnd"/>
-    </w:p>
-    <w:p>
-      <w:pPr>
-        <w:numPr>
-          <w:ilvl w:val="3"/>
-          <w:numId w:val="12"/>
-        </w:numPr>
-        <w:shd w:val="clear" w:color="auto" w:fill="FFFFFF"/>
-        <w:spacing w:before="100" w:beforeAutospacing="1" w:after="100" w:afterAutospacing="1" w:line="240" w:lineRule="auto"/>
-        <w:rPr>
-          <w:rFonts w:ascii="Times New Roman" w:eastAsia="Times New Roman" w:hAnsi="Times New Roman" w:cs="Times New Roman"/>
-          <w:sz w:val="24"/>
-          <w:szCs w:val="24"/>
-          <w:lang w:eastAsia="en-GB"/>
-        </w:rPr>
-      </w:pPr>
-      <w:proofErr w:type="spellStart"/>
-      <w:r>
-        <w:rPr>
-          <w:rFonts w:ascii="Times New Roman" w:eastAsia="Times New Roman" w:hAnsi="Times New Roman" w:cs="Times New Roman"/>
-          <w:sz w:val="24"/>
-          <w:szCs w:val="24"/>
-          <w:lang w:eastAsia="en-GB"/>
-        </w:rPr>
-        <w:t>file_name</w:t>
-      </w:r>
-      <w:proofErr w:type="spellEnd"/>
-    </w:p>
-    <w:p>
-      <w:pPr>
-        <w:numPr>
-          <w:ilvl w:val="3"/>
-          <w:numId w:val="12"/>
-        </w:numPr>
-        <w:shd w:val="clear" w:color="auto" w:fill="FFFFFF"/>
-        <w:spacing w:before="100" w:beforeAutospacing="1" w:after="100" w:afterAutospacing="1" w:line="240" w:lineRule="auto"/>
-        <w:rPr>
-          <w:rFonts w:ascii="Times New Roman" w:eastAsia="Times New Roman" w:hAnsi="Times New Roman" w:cs="Times New Roman"/>
-          <w:sz w:val="24"/>
-          <w:szCs w:val="24"/>
-          <w:lang w:eastAsia="en-GB"/>
-        </w:rPr>
-      </w:pPr>
-      <w:proofErr w:type="spellStart"/>
-      <w:r>
-        <w:rPr>
-          <w:rFonts w:ascii="Times New Roman" w:eastAsia="Times New Roman" w:hAnsi="Times New Roman" w:cs="Times New Roman"/>
-          <w:sz w:val="24"/>
-          <w:szCs w:val="24"/>
-          <w:lang w:eastAsia="en-GB"/>
-        </w:rPr>
-        <w:t>file_path_relative</w:t>
-      </w:r>
-      <w:proofErr w:type="spellEnd"/>
-    </w:p>
-    <w:p>
-      <w:pPr>
-        <w:numPr>
-          <w:ilvl w:val="3"/>
-          <w:numId w:val="12"/>
-        </w:numPr>
-        <w:shd w:val="clear" w:color="auto" w:fill="FFFFFF"/>
-        <w:spacing w:before="100" w:beforeAutospacing="1" w:after="100" w:afterAutospacing="1" w:line="240" w:lineRule="auto"/>
-        <w:rPr>
-          <w:rFonts w:ascii="Times New Roman" w:eastAsia="Times New Roman" w:hAnsi="Times New Roman" w:cs="Times New Roman"/>
-          <w:sz w:val="24"/>
-          <w:szCs w:val="24"/>
-          <w:lang w:eastAsia="en-GB"/>
-        </w:rPr>
-      </w:pPr>
-      <w:proofErr w:type="spellStart"/>
-      <w:r>
-        <w:rPr>
-          <w:rFonts w:ascii="Times New Roman" w:eastAsia="Times New Roman" w:hAnsi="Times New Roman" w:cs="Times New Roman"/>
-          <w:sz w:val="24"/>
-          <w:szCs w:val="24"/>
-          <w:lang w:eastAsia="en-GB"/>
-        </w:rPr>
-        <w:t>file_path_absolute</w:t>
-      </w:r>
-      <w:proofErr w:type="spellEnd"/>
-    </w:p>
-    <w:p>
-      <w:pPr>
-        <w:numPr>
-          <w:ilvl w:val="2"/>
-          <w:numId w:val="12"/>
-        </w:numPr>
-        <w:shd w:val="clear" w:color="auto" w:fill="FFFFFF"/>
-        <w:spacing w:before="100" w:beforeAutospacing="1" w:after="100" w:afterAutospacing="1" w:line="240" w:lineRule="auto"/>
-        <w:rPr>
-          <w:rFonts w:ascii="Times New Roman" w:eastAsia="Times New Roman" w:hAnsi="Times New Roman" w:cs="Times New Roman"/>
-          <w:sz w:val="24"/>
-          <w:szCs w:val="24"/>
-          <w:lang w:eastAsia="en-GB"/>
-        </w:rPr>
-      </w:pPr>
-      <w:r>
-        <w:rPr>
-          <w:rFonts w:ascii="Times New Roman" w:eastAsia="Times New Roman" w:hAnsi="Times New Roman" w:cs="Times New Roman"/>
-          <w:sz w:val="24"/>
-          <w:szCs w:val="24"/>
-          <w:lang w:eastAsia="en-GB"/>
-        </w:rPr>
-        <w:t>speech unit table</w:t>
-      </w:r>
-    </w:p>
-    <w:p>
-      <w:pPr>
-        <w:numPr>
-          <w:ilvl w:val="2"/>
-          <w:numId w:val="12"/>
-        </w:numPr>
-        <w:shd w:val="clear" w:color="auto" w:fill="FFFFFF"/>
-        <w:spacing w:before="100" w:beforeAutospacing="1" w:after="100" w:afterAutospacing="1" w:line="240" w:lineRule="auto"/>
-        <w:rPr>
-          <w:rFonts w:ascii="Times New Roman" w:eastAsia="Times New Roman" w:hAnsi="Times New Roman" w:cs="Times New Roman"/>
-          <w:sz w:val="24"/>
-          <w:szCs w:val="24"/>
-          <w:lang w:eastAsia="en-GB"/>
-        </w:rPr>
-      </w:pPr>
-    </w:p>
-    <w:p>
-      <w:pPr>
-        <w:numPr>
-          <w:ilvl w:val="3"/>
-          <w:numId w:val="12"/>
-        </w:numPr>
-        <w:shd w:val="clear" w:color="auto" w:fill="FFFFFF"/>
-        <w:spacing w:before="100" w:beforeAutospacing="1" w:after="100" w:afterAutospacing="1" w:line="240" w:lineRule="auto"/>
-        <w:rPr>
-          <w:rFonts w:ascii="Times New Roman" w:eastAsia="Times New Roman" w:hAnsi="Times New Roman" w:cs="Times New Roman"/>
-          <w:sz w:val="24"/>
-          <w:szCs w:val="24"/>
-          <w:lang w:eastAsia="en-GB"/>
-        </w:rPr>
-      </w:pPr>
-      <w:proofErr w:type="spellStart"/>
-      <w:r>
-        <w:rPr>
-          <w:rFonts w:ascii="Times New Roman" w:eastAsia="Times New Roman" w:hAnsi="Times New Roman" w:cs="Times New Roman"/>
-          <w:sz w:val="24"/>
-          <w:szCs w:val="24"/>
-          <w:lang w:eastAsia="en-GB"/>
-        </w:rPr>
-        <w:t>unique_id</w:t>
-      </w:r>
-      <w:proofErr w:type="spellEnd"/>
-    </w:p>
-    <w:p>
-      <w:pPr>
-        <w:numPr>
-          <w:ilvl w:val="3"/>
-          <w:numId w:val="12"/>
-        </w:numPr>
-        <w:shd w:val="clear" w:color="auto" w:fill="FFFFFF"/>
-        <w:spacing w:before="100" w:beforeAutospacing="1" w:after="100" w:afterAutospacing="1" w:line="240" w:lineRule="auto"/>
-        <w:rPr>
-          <w:rFonts w:ascii="Times New Roman" w:eastAsia="Times New Roman" w:hAnsi="Times New Roman" w:cs="Times New Roman"/>
-          <w:sz w:val="24"/>
-          <w:szCs w:val="24"/>
-          <w:lang w:eastAsia="en-GB"/>
-        </w:rPr>
-      </w:pPr>
-      <w:proofErr w:type="spellStart"/>
-      <w:r>
-        <w:rPr>
-          <w:rFonts w:ascii="Times New Roman" w:eastAsia="Times New Roman" w:hAnsi="Times New Roman" w:cs="Times New Roman"/>
-          <w:sz w:val="24"/>
-          <w:szCs w:val="24"/>
-          <w:lang w:eastAsia="en-GB"/>
-        </w:rPr>
-        <w:t>sequence_id</w:t>
-      </w:r>
-      <w:proofErr w:type="spellEnd"/>
-    </w:p>
-    <w:p>
-      <w:pPr>
-        <w:numPr>
-          <w:ilvl w:val="3"/>
-          <w:numId w:val="12"/>
-        </w:numPr>
-        <w:shd w:val="clear" w:color="auto" w:fill="FFFFFF"/>
-        <w:spacing w:before="100" w:beforeAutospacing="1" w:after="100" w:afterAutospacing="1" w:line="240" w:lineRule="auto"/>
-        <w:rPr>
-          <w:rFonts w:ascii="Times New Roman" w:eastAsia="Times New Roman" w:hAnsi="Times New Roman" w:cs="Times New Roman"/>
-          <w:sz w:val="24"/>
-          <w:szCs w:val="24"/>
-          <w:lang w:eastAsia="en-GB"/>
-        </w:rPr>
-      </w:pPr>
-      <w:proofErr w:type="spellStart"/>
-      <w:r>
-        <w:rPr>
-          <w:rFonts w:ascii="Times New Roman" w:eastAsia="Times New Roman" w:hAnsi="Times New Roman" w:cs="Times New Roman"/>
-          <w:sz w:val="24"/>
-          <w:szCs w:val="24"/>
-          <w:lang w:eastAsia="en-GB"/>
-        </w:rPr>
-        <w:t>sequence_position</w:t>
-      </w:r>
-      <w:proofErr w:type="spellEnd"/>
-    </w:p>
-    <w:p>
-      <w:pPr>
-        <w:numPr>
-          <w:ilvl w:val="3"/>
-          <w:numId w:val="12"/>
-        </w:numPr>
-        <w:shd w:val="clear" w:color="auto" w:fill="FFFFFF"/>
-        <w:spacing w:before="100" w:beforeAutospacing="1" w:after="100" w:afterAutospacing="1" w:line="240" w:lineRule="auto"/>
-        <w:rPr>
-          <w:rFonts w:ascii="Times New Roman" w:eastAsia="Times New Roman" w:hAnsi="Times New Roman" w:cs="Times New Roman"/>
-          <w:sz w:val="24"/>
-          <w:szCs w:val="24"/>
-          <w:lang w:eastAsia="en-GB"/>
-        </w:rPr>
-      </w:pPr>
-      <w:proofErr w:type="spellStart"/>
-      <w:r>
-        <w:rPr>
-          <w:rFonts w:ascii="Times New Roman" w:eastAsia="Times New Roman" w:hAnsi="Times New Roman" w:cs="Times New Roman"/>
-          <w:sz w:val="24"/>
-          <w:szCs w:val="24"/>
-          <w:lang w:eastAsia="en-GB"/>
-        </w:rPr>
-        <w:lastRenderedPageBreak/>
-        <w:t>sequence_data</w:t>
-      </w:r>
-      <w:proofErr w:type="spellEnd"/>
-    </w:p>
-    <w:p>
-      <w:pPr>
-        <w:numPr>
-          <w:ilvl w:val="3"/>
-          <w:numId w:val="12"/>
-        </w:numPr>
-        <w:shd w:val="clear" w:color="auto" w:fill="FFFFFF"/>
-        <w:spacing w:before="100" w:beforeAutospacing="1" w:after="100" w:afterAutospacing="1" w:line="240" w:lineRule="auto"/>
-        <w:rPr>
-          <w:rFonts w:ascii="Times New Roman" w:eastAsia="Times New Roman" w:hAnsi="Times New Roman" w:cs="Times New Roman"/>
-          <w:sz w:val="24"/>
-          <w:szCs w:val="24"/>
-          <w:lang w:eastAsia="en-GB"/>
-        </w:rPr>
-      </w:pPr>
-      <w:proofErr w:type="spellStart"/>
-      <w:r>
-        <w:rPr>
-          <w:rFonts w:ascii="Times New Roman" w:eastAsia="Times New Roman" w:hAnsi="Times New Roman" w:cs="Times New Roman"/>
-          <w:sz w:val="24"/>
-          <w:szCs w:val="24"/>
-          <w:lang w:eastAsia="en-GB"/>
-        </w:rPr>
-        <w:t>file_id</w:t>
-      </w:r>
-      <w:proofErr w:type="spellEnd"/>
-    </w:p>
-    <w:p>
-      <w:pPr>
-        <w:numPr>
-          <w:ilvl w:val="2"/>
-          <w:numId w:val="12"/>
-        </w:numPr>
-        <w:shd w:val="clear" w:color="auto" w:fill="FFFFFF"/>
-        <w:spacing w:before="100" w:beforeAutospacing="1" w:after="100" w:afterAutospacing="1" w:line="240" w:lineRule="auto"/>
-        <w:rPr>
-          <w:rFonts w:ascii="Times New Roman" w:eastAsia="Times New Roman" w:hAnsi="Times New Roman" w:cs="Times New Roman"/>
-          <w:sz w:val="24"/>
-          <w:szCs w:val="24"/>
-          <w:lang w:eastAsia="en-GB"/>
-        </w:rPr>
-      </w:pPr>
-      <w:r>
-        <w:rPr>
-          <w:rFonts w:ascii="Times New Roman" w:eastAsia="Times New Roman" w:hAnsi="Times New Roman" w:cs="Times New Roman"/>
-          <w:sz w:val="24"/>
-          <w:szCs w:val="24"/>
-          <w:lang w:eastAsia="en-GB"/>
-        </w:rPr>
-        <w:t>correlation results table</w:t>
-      </w:r>
-    </w:p>
-    <w:p>
-      <w:pPr>
-        <w:numPr>
-          <w:ilvl w:val="2"/>
-          <w:numId w:val="12"/>
-        </w:numPr>
-        <w:shd w:val="clear" w:color="auto" w:fill="FFFFFF"/>
-        <w:spacing w:before="100" w:beforeAutospacing="1" w:after="100" w:afterAutospacing="1" w:line="240" w:lineRule="auto"/>
-        <w:rPr>
-          <w:rFonts w:ascii="Times New Roman" w:eastAsia="Times New Roman" w:hAnsi="Times New Roman" w:cs="Times New Roman"/>
-          <w:sz w:val="24"/>
-          <w:szCs w:val="24"/>
-          <w:lang w:eastAsia="en-GB"/>
-        </w:rPr>
-      </w:pPr>
-    </w:p>
-    <w:p>
-      <w:pPr>
-        <w:numPr>
-          <w:ilvl w:val="3"/>
-          <w:numId w:val="12"/>
-        </w:numPr>
-        <w:shd w:val="clear" w:color="auto" w:fill="FFFFFF"/>
-        <w:spacing w:before="100" w:beforeAutospacing="1" w:after="100" w:afterAutospacing="1" w:line="240" w:lineRule="auto"/>
-        <w:rPr>
-          <w:rFonts w:ascii="Times New Roman" w:eastAsia="Times New Roman" w:hAnsi="Times New Roman" w:cs="Times New Roman"/>
-          <w:sz w:val="24"/>
-          <w:szCs w:val="24"/>
-          <w:lang w:eastAsia="en-GB"/>
-        </w:rPr>
-      </w:pPr>
-      <w:proofErr w:type="spellStart"/>
-      <w:r>
-        <w:rPr>
-          <w:rFonts w:ascii="Times New Roman" w:eastAsia="Times New Roman" w:hAnsi="Times New Roman" w:cs="Times New Roman"/>
-          <w:sz w:val="24"/>
-          <w:szCs w:val="24"/>
-          <w:lang w:eastAsia="en-GB"/>
-        </w:rPr>
-        <w:t>unit_id</w:t>
-      </w:r>
-      <w:proofErr w:type="spellEnd"/>
-    </w:p>
-    <w:p>
-      <w:pPr>
-        <w:numPr>
-          <w:ilvl w:val="3"/>
-          <w:numId w:val="12"/>
-        </w:numPr>
-        <w:shd w:val="clear" w:color="auto" w:fill="FFFFFF"/>
-        <w:spacing w:before="100" w:beforeAutospacing="1" w:after="100" w:afterAutospacing="1" w:line="240" w:lineRule="auto"/>
-        <w:rPr>
-          <w:rFonts w:ascii="Times New Roman" w:eastAsia="Times New Roman" w:hAnsi="Times New Roman" w:cs="Times New Roman"/>
-          <w:sz w:val="24"/>
-          <w:szCs w:val="24"/>
-          <w:lang w:eastAsia="en-GB"/>
-        </w:rPr>
-      </w:pPr>
-      <w:proofErr w:type="spellStart"/>
-      <w:r>
-        <w:rPr>
-          <w:rFonts w:ascii="Times New Roman" w:eastAsia="Times New Roman" w:hAnsi="Times New Roman" w:cs="Times New Roman"/>
-          <w:sz w:val="24"/>
-          <w:szCs w:val="24"/>
-          <w:lang w:eastAsia="en-GB"/>
-        </w:rPr>
-        <w:t>relation_id</w:t>
-      </w:r>
-      <w:proofErr w:type="spellEnd"/>
-    </w:p>
-    <w:p>
-      <w:pPr>
-        <w:numPr>
-          <w:ilvl w:val="3"/>
-          <w:numId w:val="12"/>
-        </w:numPr>
-        <w:shd w:val="clear" w:color="auto" w:fill="FFFFFF"/>
-        <w:spacing w:before="100" w:beforeAutospacing="1" w:after="100" w:afterAutospacing="1" w:line="240" w:lineRule="auto"/>
-        <w:rPr>
-          <w:rFonts w:ascii="Times New Roman" w:eastAsia="Times New Roman" w:hAnsi="Times New Roman" w:cs="Times New Roman"/>
-          <w:sz w:val="24"/>
-          <w:szCs w:val="24"/>
-          <w:lang w:eastAsia="en-GB"/>
-        </w:rPr>
-      </w:pPr>
-      <w:proofErr w:type="spellStart"/>
-      <w:r>
-        <w:rPr>
-          <w:rFonts w:ascii="Times New Roman" w:eastAsia="Times New Roman" w:hAnsi="Times New Roman" w:cs="Times New Roman"/>
-          <w:sz w:val="24"/>
-          <w:szCs w:val="24"/>
-          <w:lang w:eastAsia="en-GB"/>
-        </w:rPr>
-        <w:t>correlation_result</w:t>
-      </w:r>
-      <w:proofErr w:type="spellEnd"/>
-    </w:p>
-    <w:p>
-      <w:pPr>
-        <w:shd w:val="clear" w:color="auto" w:fill="FFFFFF"/>
-        <w:spacing w:after="0" w:line="240" w:lineRule="auto"/>
-        <w:rPr>
-          <w:rFonts w:ascii="Times New Roman" w:eastAsia="Times New Roman" w:hAnsi="Times New Roman" w:cs="Times New Roman"/>
-          <w:sz w:val="24"/>
-          <w:szCs w:val="24"/>
-          <w:lang w:eastAsia="en-GB"/>
-        </w:rPr>
-      </w:pPr>
-    </w:p>
-    <w:p>
-      <w:pPr>
-        <w:pStyle w:val="Heading3"/>
-      </w:pPr>
-      <w:r>
-        <w:t>WEB SPECIFICATION</w:t>
-      </w:r>
-    </w:p>
-    <w:p>
-      <w:pPr>
-        <w:numPr>
-          <w:ilvl w:val="0"/>
-          <w:numId w:val="13"/>
-        </w:numPr>
-        <w:shd w:val="clear" w:color="auto" w:fill="FFFFFF"/>
-        <w:spacing w:before="100" w:beforeAutospacing="1" w:after="100" w:afterAutospacing="1" w:line="240" w:lineRule="auto"/>
-        <w:rPr>
-          <w:rFonts w:ascii="Times New Roman" w:eastAsia="Times New Roman" w:hAnsi="Times New Roman" w:cs="Times New Roman"/>
-          <w:sz w:val="24"/>
-          <w:szCs w:val="24"/>
-          <w:lang w:eastAsia="en-GB"/>
-        </w:rPr>
-      </w:pPr>
-      <w:r>
-        <w:rPr>
-          <w:rFonts w:ascii="Times New Roman" w:eastAsia="Times New Roman" w:hAnsi="Times New Roman" w:cs="Times New Roman"/>
-          <w:sz w:val="24"/>
-          <w:szCs w:val="24"/>
-          <w:lang w:eastAsia="en-GB"/>
-        </w:rPr>
-        <w:t>Input -&gt; ability to upload mp3/wav based on specification restrictions</w:t>
-      </w:r>
-    </w:p>
-    <w:p>
-      <w:pPr>
-        <w:numPr>
-          <w:ilvl w:val="0"/>
-          <w:numId w:val="13"/>
-        </w:numPr>
-        <w:shd w:val="clear" w:color="auto" w:fill="FFFFFF"/>
-        <w:spacing w:before="100" w:beforeAutospacing="1" w:after="100" w:afterAutospacing="1" w:line="240" w:lineRule="auto"/>
-        <w:rPr>
-          <w:rFonts w:ascii="Times New Roman" w:eastAsia="Times New Roman" w:hAnsi="Times New Roman" w:cs="Times New Roman"/>
-          <w:sz w:val="24"/>
-          <w:szCs w:val="24"/>
-          <w:lang w:eastAsia="en-GB"/>
-        </w:rPr>
-      </w:pPr>
-      <w:r>
-        <w:rPr>
-          <w:rFonts w:ascii="Times New Roman" w:eastAsia="Times New Roman" w:hAnsi="Times New Roman" w:cs="Times New Roman"/>
-          <w:sz w:val="24"/>
-          <w:szCs w:val="24"/>
-          <w:lang w:eastAsia="en-GB"/>
-        </w:rPr>
-        <w:t>Output</w:t>
-      </w:r>
-    </w:p>
-    <w:p>
-      <w:pPr>
-        <w:numPr>
-          <w:ilvl w:val="0"/>
-          <w:numId w:val="13"/>
-        </w:numPr>
-        <w:shd w:val="clear" w:color="auto" w:fill="FFFFFF"/>
-        <w:spacing w:before="100" w:beforeAutospacing="1" w:after="100" w:afterAutospacing="1" w:line="240" w:lineRule="auto"/>
-        <w:ind w:left="1440"/>
-        <w:rPr>
-          <w:rFonts w:ascii="Times New Roman" w:eastAsia="Times New Roman" w:hAnsi="Times New Roman" w:cs="Times New Roman"/>
-          <w:sz w:val="24"/>
-          <w:szCs w:val="24"/>
-          <w:lang w:eastAsia="en-GB"/>
-        </w:rPr>
-      </w:pPr>
-    </w:p>
-    <w:p>
-      <w:pPr>
-        <w:numPr>
-          <w:ilvl w:val="1"/>
-          <w:numId w:val="13"/>
-        </w:numPr>
-        <w:shd w:val="clear" w:color="auto" w:fill="FFFFFF"/>
-        <w:spacing w:before="100" w:beforeAutospacing="1" w:after="100" w:afterAutospacing="1" w:line="240" w:lineRule="auto"/>
-        <w:rPr>
-          <w:rFonts w:ascii="Times New Roman" w:eastAsia="Times New Roman" w:hAnsi="Times New Roman" w:cs="Times New Roman"/>
-          <w:sz w:val="24"/>
-          <w:szCs w:val="24"/>
-          <w:lang w:eastAsia="en-GB"/>
-        </w:rPr>
-      </w:pPr>
-      <w:r>
-        <w:rPr>
-          <w:rFonts w:ascii="Times New Roman" w:eastAsia="Times New Roman" w:hAnsi="Times New Roman" w:cs="Times New Roman"/>
-          <w:sz w:val="24"/>
-          <w:szCs w:val="24"/>
-          <w:lang w:eastAsia="en-GB"/>
-        </w:rPr>
-        <w:t>Ability to play initial input</w:t>
-      </w:r>
-    </w:p>
-    <w:p>
-      <w:pPr>
-        <w:numPr>
-          <w:ilvl w:val="1"/>
-          <w:numId w:val="13"/>
-        </w:numPr>
-        <w:shd w:val="clear" w:color="auto" w:fill="FFFFFF"/>
-        <w:spacing w:before="100" w:beforeAutospacing="1" w:after="100" w:afterAutospacing="1" w:line="240" w:lineRule="auto"/>
-        <w:rPr>
-          <w:rFonts w:ascii="Times New Roman" w:eastAsia="Times New Roman" w:hAnsi="Times New Roman" w:cs="Times New Roman"/>
-          <w:sz w:val="24"/>
-          <w:szCs w:val="24"/>
-          <w:lang w:eastAsia="en-GB"/>
-        </w:rPr>
-      </w:pPr>
-      <w:r>
-        <w:rPr>
-          <w:rFonts w:ascii="Times New Roman" w:eastAsia="Times New Roman" w:hAnsi="Times New Roman" w:cs="Times New Roman"/>
-          <w:sz w:val="24"/>
-          <w:szCs w:val="24"/>
-          <w:lang w:eastAsia="en-GB"/>
-        </w:rPr>
-        <w:t>Ability to play initial segment and correlates</w:t>
-      </w:r>
-    </w:p>
-    <w:p>
-      <w:pPr>
-        <w:numPr>
-          <w:ilvl w:val="1"/>
-          <w:numId w:val="13"/>
-        </w:numPr>
-        <w:shd w:val="clear" w:color="auto" w:fill="FFFFFF"/>
-        <w:spacing w:before="100" w:beforeAutospacing="1" w:after="100" w:afterAutospacing="1" w:line="240" w:lineRule="auto"/>
-        <w:rPr>
-          <w:rFonts w:ascii="Times New Roman" w:eastAsia="Times New Roman" w:hAnsi="Times New Roman" w:cs="Times New Roman"/>
-          <w:sz w:val="24"/>
-          <w:szCs w:val="24"/>
-          <w:lang w:eastAsia="en-GB"/>
-        </w:rPr>
-      </w:pPr>
-      <w:r>
-        <w:rPr>
-          <w:rFonts w:ascii="Times New Roman" w:eastAsia="Times New Roman" w:hAnsi="Times New Roman" w:cs="Times New Roman"/>
-          <w:sz w:val="24"/>
-          <w:szCs w:val="24"/>
-          <w:lang w:eastAsia="en-GB"/>
-        </w:rPr>
-        <w:t>visualization of a segment and correlational data</w:t>
-      </w:r>
-    </w:p>
-    <w:p>
-      <w:pPr>
-        <w:shd w:val="clear" w:color="auto" w:fill="FFFFFF"/>
-        <w:spacing w:after="0" w:line="240" w:lineRule="auto"/>
-        <w:rPr>
-          <w:rFonts w:ascii="Times New Roman" w:eastAsia="Times New Roman" w:hAnsi="Times New Roman" w:cs="Times New Roman"/>
-          <w:sz w:val="24"/>
-          <w:szCs w:val="24"/>
-          <w:lang w:eastAsia="en-GB"/>
-        </w:rPr>
-      </w:pPr>
-    </w:p>
-    <w:p>
-      <w:pPr>
-        <w:pStyle w:val="Heading3"/>
-      </w:pPr>
-      <w:r>
-        <w:t>ADVANCED OUTPUTS</w:t>
-      </w:r>
-    </w:p>
-    <w:p>
-      <w:pPr>
-        <w:numPr>
-          <w:ilvl w:val="0"/>
-          <w:numId w:val="14"/>
-        </w:numPr>
-        <w:shd w:val="clear" w:color="auto" w:fill="FFFFFF"/>
-        <w:spacing w:before="100" w:beforeAutospacing="1" w:after="100" w:afterAutospacing="1" w:line="240" w:lineRule="auto"/>
-        <w:rPr>
-          <w:rFonts w:ascii="Times New Roman" w:eastAsia="Times New Roman" w:hAnsi="Times New Roman" w:cs="Times New Roman"/>
-          <w:sz w:val="24"/>
-          <w:szCs w:val="24"/>
-          <w:lang w:eastAsia="en-GB"/>
-        </w:rPr>
-      </w:pPr>
-      <w:r>
-        <w:rPr>
-          <w:rFonts w:ascii="Times New Roman" w:eastAsia="Times New Roman" w:hAnsi="Times New Roman" w:cs="Times New Roman"/>
-          <w:sz w:val="24"/>
-          <w:szCs w:val="24"/>
-          <w:lang w:eastAsia="en-GB"/>
-        </w:rPr>
-        <w:t>Sentence Segmentation</w:t>
-      </w:r>
-    </w:p>
-    <w:p>
-      <w:pPr>
-        <w:numPr>
-          <w:ilvl w:val="0"/>
-          <w:numId w:val="14"/>
-        </w:numPr>
-        <w:shd w:val="clear" w:color="auto" w:fill="FFFFFF"/>
-        <w:spacing w:before="100" w:beforeAutospacing="1" w:after="100" w:afterAutospacing="1" w:line="240" w:lineRule="auto"/>
-        <w:rPr>
-          <w:rFonts w:ascii="Times New Roman" w:eastAsia="Times New Roman" w:hAnsi="Times New Roman" w:cs="Times New Roman"/>
-          <w:sz w:val="24"/>
-          <w:szCs w:val="24"/>
-          <w:lang w:eastAsia="en-GB"/>
-        </w:rPr>
-      </w:pPr>
-      <w:r>
-        <w:rPr>
-          <w:rFonts w:ascii="Times New Roman" w:eastAsia="Times New Roman" w:hAnsi="Times New Roman" w:cs="Times New Roman"/>
-          <w:sz w:val="24"/>
-          <w:szCs w:val="24"/>
-          <w:lang w:eastAsia="en-GB"/>
-        </w:rPr>
-        <w:t>Phrase/clause segmentation</w:t>
-      </w:r>
-    </w:p>
-    <w:p>
-      <w:pPr>
-        <w:numPr>
-          <w:ilvl w:val="0"/>
-          <w:numId w:val="14"/>
-        </w:numPr>
-        <w:shd w:val="clear" w:color="auto" w:fill="FFFFFF"/>
-        <w:spacing w:before="100" w:beforeAutospacing="1" w:after="100" w:afterAutospacing="1" w:line="240" w:lineRule="auto"/>
-        <w:rPr>
-          <w:rFonts w:ascii="Times New Roman" w:eastAsia="Times New Roman" w:hAnsi="Times New Roman" w:cs="Times New Roman"/>
-          <w:sz w:val="24"/>
-          <w:szCs w:val="24"/>
-          <w:lang w:eastAsia="en-GB"/>
-        </w:rPr>
-      </w:pPr>
-      <w:r>
-        <w:rPr>
-          <w:rFonts w:ascii="Times New Roman" w:eastAsia="Times New Roman" w:hAnsi="Times New Roman" w:cs="Times New Roman"/>
-          <w:sz w:val="24"/>
-          <w:szCs w:val="24"/>
-          <w:lang w:eastAsia="en-GB"/>
-        </w:rPr>
-        <w:t>word segmentation</w:t>
-      </w:r>
-    </w:p>
-    <w:p>
-      <w:pPr>
-        <w:numPr>
-          <w:ilvl w:val="0"/>
-          <w:numId w:val="14"/>
-        </w:numPr>
-        <w:shd w:val="clear" w:color="auto" w:fill="FFFFFF"/>
-        <w:spacing w:before="100" w:beforeAutospacing="1" w:after="100" w:afterAutospacing="1" w:line="240" w:lineRule="auto"/>
-        <w:rPr>
-          <w:rFonts w:ascii="Times New Roman" w:eastAsia="Times New Roman" w:hAnsi="Times New Roman" w:cs="Times New Roman"/>
-          <w:sz w:val="24"/>
-          <w:szCs w:val="24"/>
-          <w:lang w:eastAsia="en-GB"/>
-        </w:rPr>
-      </w:pPr>
-      <w:r>
-        <w:rPr>
-          <w:rFonts w:ascii="Times New Roman" w:eastAsia="Times New Roman" w:hAnsi="Times New Roman" w:cs="Times New Roman"/>
-          <w:sz w:val="24"/>
-          <w:szCs w:val="24"/>
-          <w:lang w:eastAsia="en-GB"/>
-        </w:rPr>
-        <w:t>Phoneme to sentence/phrase/word matching.</w:t>
-      </w:r>
-    </w:p>
-    <w:p>
-      <w:pPr>
-        <w:numPr>
-          <w:ilvl w:val="0"/>
-          <w:numId w:val="14"/>
-        </w:numPr>
-        <w:shd w:val="clear" w:color="auto" w:fill="FFFFFF"/>
-        <w:spacing w:before="100" w:beforeAutospacing="1" w:after="100" w:afterAutospacing="1" w:line="240" w:lineRule="auto"/>
-        <w:rPr>
-          <w:rFonts w:ascii="Times New Roman" w:eastAsia="Times New Roman" w:hAnsi="Times New Roman" w:cs="Times New Roman"/>
-          <w:sz w:val="24"/>
-          <w:szCs w:val="24"/>
-          <w:lang w:eastAsia="en-GB"/>
-        </w:rPr>
-      </w:pPr>
-      <w:r>
-        <w:rPr>
-          <w:rFonts w:ascii="Times New Roman" w:eastAsia="Times New Roman" w:hAnsi="Times New Roman" w:cs="Times New Roman"/>
-          <w:sz w:val="24"/>
-          <w:szCs w:val="24"/>
-          <w:lang w:eastAsia="en-GB"/>
-        </w:rPr>
-        <w:t>Play word/phrase/clause/sentence within which phoneme occurred</w:t>
-      </w:r>
-    </w:p>
-    <w:p>
-      <w:pPr>
-        <w:shd w:val="clear" w:color="auto" w:fill="FFFFFF"/>
-        <w:spacing w:after="0" w:line="240" w:lineRule="auto"/>
-        <w:rPr>
-          <w:rFonts w:ascii="Times New Roman" w:eastAsia="Times New Roman" w:hAnsi="Times New Roman" w:cs="Times New Roman"/>
-          <w:sz w:val="24"/>
-          <w:szCs w:val="24"/>
-          <w:lang w:eastAsia="en-GB"/>
-        </w:rPr>
-      </w:pPr>
-    </w:p>
-    <w:p>
-      <w:pPr>
-        <w:spacing w:before="153" w:after="0" w:line="240" w:lineRule="auto"/>
-        <w:outlineLvl w:val="1"/>
+      <w:r>
         <w:rPr>
           <w:rFonts w:ascii="inherit" w:eastAsia="Times New Roman" w:hAnsi="inherit" w:cs="Helvetica"/>
           <w:b/>
@@ -2037,8 +701,1347 @@
           <w:szCs w:val="33"/>
           <w:lang w:eastAsia="en-GB"/>
         </w:rPr>
-      </w:pPr>
-      <w:r>
+        <w:t>Software Specification</w:t>
+      </w:r>
+    </w:p>
+    <w:p>
+      <w:pPr>
+        <w:shd w:val="clear" w:color="auto" w:fill="FFFFFF"/>
+        <w:spacing w:after="0" w:line="240" w:lineRule="auto"/>
+        <w:rPr>
+          <w:rFonts w:ascii="Times New Roman" w:eastAsia="Times New Roman" w:hAnsi="Times New Roman" w:cs="Times New Roman"/>
+          <w:sz w:val="24"/>
+          <w:szCs w:val="24"/>
+          <w:lang w:eastAsia="en-GB"/>
+        </w:rPr>
+      </w:pPr>
+      <w:r>
+        <w:rPr>
+          <w:rFonts w:ascii="&amp;apos" w:eastAsia="Times New Roman" w:hAnsi="&amp;apos" w:cs="Times New Roman"/>
+          <w:sz w:val="21"/>
+          <w:szCs w:val="21"/>
+          <w:lang w:eastAsia="en-GB"/>
+        </w:rPr>
+        <w:br/>
+      </w:r>
+    </w:p>
+    <w:p>
+      <w:pPr>
+        <w:shd w:val="clear" w:color="auto" w:fill="FFFFFF"/>
+        <w:spacing w:after="0" w:line="240" w:lineRule="auto"/>
+        <w:rPr>
+          <w:rFonts w:ascii="Times New Roman" w:eastAsia="Times New Roman" w:hAnsi="Times New Roman" w:cs="Times New Roman"/>
+          <w:sz w:val="24"/>
+          <w:szCs w:val="24"/>
+          <w:lang w:eastAsia="en-GB"/>
+        </w:rPr>
+      </w:pPr>
+      <w:r>
+        <w:rPr>
+          <w:rFonts w:ascii="&amp;apos" w:eastAsia="Times New Roman" w:hAnsi="&amp;apos" w:cs="Times New Roman"/>
+          <w:sz w:val="21"/>
+          <w:szCs w:val="21"/>
+          <w:lang w:eastAsia="en-GB"/>
+        </w:rPr>
+        <w:t>The software will be implemented at two levels.  A lower level API and a higher level web interface. The web interface will be implemented typically as a web application and optionally as a web service.</w:t>
+      </w:r>
+    </w:p>
+    <w:p>
+      <w:pPr>
+        <w:shd w:val="clear" w:color="auto" w:fill="FFFFFF"/>
+        <w:spacing w:after="0" w:line="240" w:lineRule="auto"/>
+        <w:rPr>
+          <w:rFonts w:ascii="Times New Roman" w:eastAsia="Times New Roman" w:hAnsi="Times New Roman" w:cs="Times New Roman"/>
+          <w:sz w:val="24"/>
+          <w:szCs w:val="24"/>
+          <w:lang w:eastAsia="en-GB"/>
+        </w:rPr>
+      </w:pPr>
+    </w:p>
+    <w:p>
+      <w:pPr>
+        <w:pStyle w:val="Heading3"/>
+      </w:pPr>
+      <w:r>
+        <w:t>API target platforms</w:t>
+      </w:r>
+    </w:p>
+    <w:p>
+      <w:pPr>
+        <w:numPr>
+          <w:ilvl w:val="0"/>
+          <w:numId w:val="6"/>
+        </w:numPr>
+        <w:shd w:val="clear" w:color="auto" w:fill="FFFFFF"/>
+        <w:spacing w:before="100" w:beforeAutospacing="1" w:after="100" w:afterAutospacing="1" w:line="240" w:lineRule="auto"/>
+        <w:rPr>
+          <w:rFonts w:ascii="Times New Roman" w:eastAsia="Times New Roman" w:hAnsi="Times New Roman" w:cs="Times New Roman"/>
+          <w:sz w:val="24"/>
+          <w:szCs w:val="24"/>
+          <w:lang w:eastAsia="en-GB"/>
+        </w:rPr>
+      </w:pPr>
+      <w:proofErr w:type="spellStart"/>
+      <w:r>
+        <w:rPr>
+          <w:rFonts w:ascii="&amp;apos" w:eastAsia="Times New Roman" w:hAnsi="&amp;apos" w:cs="Times New Roman"/>
+          <w:sz w:val="21"/>
+          <w:szCs w:val="21"/>
+          <w:lang w:eastAsia="en-GB"/>
+        </w:rPr>
+        <w:t>Matlab</w:t>
+      </w:r>
+      <w:proofErr w:type="spellEnd"/>
+    </w:p>
+    <w:p>
+      <w:pPr>
+        <w:numPr>
+          <w:ilvl w:val="0"/>
+          <w:numId w:val="6"/>
+        </w:numPr>
+        <w:shd w:val="clear" w:color="auto" w:fill="FFFFFF"/>
+        <w:spacing w:before="100" w:beforeAutospacing="1" w:after="100" w:afterAutospacing="1" w:line="240" w:lineRule="auto"/>
+        <w:rPr>
+          <w:rFonts w:ascii="Times New Roman" w:eastAsia="Times New Roman" w:hAnsi="Times New Roman" w:cs="Times New Roman"/>
+          <w:sz w:val="24"/>
+          <w:szCs w:val="24"/>
+          <w:lang w:eastAsia="en-GB"/>
+        </w:rPr>
+      </w:pPr>
+      <w:r>
+        <w:rPr>
+          <w:rFonts w:ascii="&amp;apos" w:eastAsia="Times New Roman" w:hAnsi="&amp;apos" w:cs="Times New Roman"/>
+          <w:sz w:val="21"/>
+          <w:szCs w:val="21"/>
+          <w:lang w:eastAsia="en-GB"/>
+        </w:rPr>
+        <w:t>Java</w:t>
+      </w:r>
+    </w:p>
+    <w:p>
+      <w:pPr>
+        <w:numPr>
+          <w:ilvl w:val="0"/>
+          <w:numId w:val="6"/>
+        </w:numPr>
+        <w:shd w:val="clear" w:color="auto" w:fill="FFFFFF"/>
+        <w:spacing w:before="100" w:beforeAutospacing="1" w:after="100" w:afterAutospacing="1" w:line="240" w:lineRule="auto"/>
+        <w:rPr>
+          <w:rFonts w:ascii="Times New Roman" w:eastAsia="Times New Roman" w:hAnsi="Times New Roman" w:cs="Times New Roman"/>
+          <w:sz w:val="24"/>
+          <w:szCs w:val="24"/>
+          <w:lang w:eastAsia="en-GB"/>
+        </w:rPr>
+      </w:pPr>
+      <w:r>
+        <w:rPr>
+          <w:rFonts w:ascii="&amp;apos" w:eastAsia="Times New Roman" w:hAnsi="&amp;apos" w:cs="Times New Roman"/>
+          <w:sz w:val="21"/>
+          <w:szCs w:val="21"/>
+          <w:lang w:eastAsia="en-GB"/>
+        </w:rPr>
+        <w:t>C++</w:t>
+      </w:r>
+    </w:p>
+    <w:p>
+      <w:pPr>
+        <w:numPr>
+          <w:ilvl w:val="0"/>
+          <w:numId w:val="6"/>
+        </w:numPr>
+        <w:shd w:val="clear" w:color="auto" w:fill="FFFFFF"/>
+        <w:spacing w:before="100" w:beforeAutospacing="1" w:after="100" w:afterAutospacing="1" w:line="240" w:lineRule="auto"/>
+        <w:rPr>
+          <w:rFonts w:ascii="Times New Roman" w:eastAsia="Times New Roman" w:hAnsi="Times New Roman" w:cs="Times New Roman"/>
+          <w:sz w:val="24"/>
+          <w:szCs w:val="24"/>
+          <w:lang w:eastAsia="en-GB"/>
+        </w:rPr>
+      </w:pPr>
+      <w:r>
+        <w:rPr>
+          <w:rFonts w:ascii="&amp;apos" w:eastAsia="Times New Roman" w:hAnsi="&amp;apos" w:cs="Times New Roman"/>
+          <w:sz w:val="21"/>
+          <w:szCs w:val="21"/>
+          <w:lang w:eastAsia="en-GB"/>
+        </w:rPr>
+        <w:t>python</w:t>
+      </w:r>
+    </w:p>
+    <w:p>
+      <w:pPr>
+        <w:pStyle w:val="Heading3"/>
+        <w:spacing w:before="0" w:beforeAutospacing="0"/>
+      </w:pPr>
+      <w:r>
+        <w:t>Web target platforms</w:t>
+      </w:r>
+    </w:p>
+    <w:p>
+      <w:pPr>
+        <w:numPr>
+          <w:ilvl w:val="0"/>
+          <w:numId w:val="7"/>
+        </w:numPr>
+        <w:shd w:val="clear" w:color="auto" w:fill="FFFFFF"/>
+        <w:spacing w:before="100" w:beforeAutospacing="1" w:after="100" w:afterAutospacing="1" w:line="240" w:lineRule="auto"/>
+        <w:rPr>
+          <w:rFonts w:ascii="Times New Roman" w:eastAsia="Times New Roman" w:hAnsi="Times New Roman" w:cs="Times New Roman"/>
+          <w:sz w:val="24"/>
+          <w:szCs w:val="24"/>
+          <w:lang w:eastAsia="en-GB"/>
+        </w:rPr>
+      </w:pPr>
+      <w:r>
+        <w:rPr>
+          <w:rFonts w:ascii="Times New Roman" w:eastAsia="Times New Roman" w:hAnsi="Times New Roman" w:cs="Times New Roman"/>
+          <w:sz w:val="21"/>
+          <w:szCs w:val="21"/>
+          <w:lang w:eastAsia="en-GB"/>
+        </w:rPr>
+        <w:t>PHP</w:t>
+      </w:r>
+    </w:p>
+    <w:p>
+      <w:pPr>
+        <w:numPr>
+          <w:ilvl w:val="0"/>
+          <w:numId w:val="7"/>
+        </w:numPr>
+        <w:shd w:val="clear" w:color="auto" w:fill="FFFFFF"/>
+        <w:spacing w:before="100" w:beforeAutospacing="1" w:after="100" w:afterAutospacing="1" w:line="240" w:lineRule="auto"/>
+        <w:rPr>
+          <w:rFonts w:ascii="Times New Roman" w:eastAsia="Times New Roman" w:hAnsi="Times New Roman" w:cs="Times New Roman"/>
+          <w:sz w:val="24"/>
+          <w:szCs w:val="24"/>
+          <w:lang w:eastAsia="en-GB"/>
+        </w:rPr>
+      </w:pPr>
+      <w:r>
+        <w:rPr>
+          <w:rFonts w:ascii="Times New Roman" w:eastAsia="Times New Roman" w:hAnsi="Times New Roman" w:cs="Times New Roman"/>
+          <w:sz w:val="21"/>
+          <w:szCs w:val="21"/>
+          <w:lang w:eastAsia="en-GB"/>
+        </w:rPr>
+        <w:t>Django</w:t>
+      </w:r>
+    </w:p>
+    <w:p>
+      <w:pPr>
+        <w:numPr>
+          <w:ilvl w:val="0"/>
+          <w:numId w:val="7"/>
+        </w:numPr>
+        <w:shd w:val="clear" w:color="auto" w:fill="FFFFFF"/>
+        <w:spacing w:before="100" w:beforeAutospacing="1" w:after="100" w:afterAutospacing="1" w:line="240" w:lineRule="auto"/>
+        <w:rPr>
+          <w:rFonts w:ascii="Times New Roman" w:eastAsia="Times New Roman" w:hAnsi="Times New Roman" w:cs="Times New Roman"/>
+          <w:sz w:val="24"/>
+          <w:szCs w:val="24"/>
+          <w:lang w:eastAsia="en-GB"/>
+        </w:rPr>
+      </w:pPr>
+      <w:r>
+        <w:rPr>
+          <w:rFonts w:ascii="Times New Roman" w:eastAsia="Times New Roman" w:hAnsi="Times New Roman" w:cs="Times New Roman"/>
+          <w:sz w:val="21"/>
+          <w:szCs w:val="21"/>
+          <w:lang w:eastAsia="en-GB"/>
+        </w:rPr>
+        <w:t>Asp MVC</w:t>
+      </w:r>
+    </w:p>
+    <w:p>
+      <w:pPr>
+        <w:numPr>
+          <w:ilvl w:val="0"/>
+          <w:numId w:val="7"/>
+        </w:numPr>
+        <w:shd w:val="clear" w:color="auto" w:fill="FFFFFF"/>
+        <w:spacing w:before="100" w:beforeAutospacing="1" w:after="100" w:afterAutospacing="1" w:line="240" w:lineRule="auto"/>
+        <w:rPr>
+          <w:rFonts w:ascii="Times New Roman" w:eastAsia="Times New Roman" w:hAnsi="Times New Roman" w:cs="Times New Roman"/>
+          <w:sz w:val="24"/>
+          <w:szCs w:val="24"/>
+          <w:lang w:eastAsia="en-GB"/>
+        </w:rPr>
+      </w:pPr>
+      <w:r>
+        <w:rPr>
+          <w:rFonts w:ascii="Times New Roman" w:eastAsia="Times New Roman" w:hAnsi="Times New Roman" w:cs="Times New Roman"/>
+          <w:sz w:val="21"/>
+          <w:szCs w:val="21"/>
+          <w:lang w:eastAsia="en-GB"/>
+        </w:rPr>
+        <w:t>Rails???</w:t>
+      </w:r>
+    </w:p>
+    <w:p>
+      <w:pPr>
+        <w:shd w:val="clear" w:color="auto" w:fill="FFFFFF"/>
+        <w:spacing w:after="0" w:line="240" w:lineRule="auto"/>
+        <w:rPr>
+          <w:rFonts w:ascii="Times New Roman" w:eastAsia="Times New Roman" w:hAnsi="Times New Roman" w:cs="Times New Roman"/>
+          <w:sz w:val="24"/>
+          <w:szCs w:val="24"/>
+          <w:lang w:eastAsia="en-GB"/>
+        </w:rPr>
+      </w:pPr>
+      <w:r>
+        <w:rPr>
+          <w:rFonts w:ascii="&amp;apos" w:eastAsia="Times New Roman" w:hAnsi="&amp;apos" w:cs="Times New Roman"/>
+          <w:sz w:val="21"/>
+          <w:szCs w:val="21"/>
+          <w:lang w:eastAsia="en-GB"/>
+        </w:rPr>
+        <w:t xml:space="preserve">The input data upload will be </w:t>
+      </w:r>
+      <w:proofErr w:type="gramStart"/>
+      <w:r>
+        <w:rPr>
+          <w:rFonts w:ascii="&amp;apos" w:eastAsia="Times New Roman" w:hAnsi="&amp;apos" w:cs="Times New Roman"/>
+          <w:sz w:val="21"/>
+          <w:szCs w:val="21"/>
+          <w:lang w:eastAsia="en-GB"/>
+        </w:rPr>
+        <w:t>within  restricted</w:t>
+      </w:r>
+      <w:proofErr w:type="gramEnd"/>
+      <w:r>
+        <w:rPr>
+          <w:rFonts w:ascii="&amp;apos" w:eastAsia="Times New Roman" w:hAnsi="&amp;apos" w:cs="Times New Roman"/>
+          <w:sz w:val="21"/>
+          <w:szCs w:val="21"/>
+          <w:lang w:eastAsia="en-GB"/>
+        </w:rPr>
+        <w:t xml:space="preserve"> size range of 4-40hrs of recording i.e. 500mb - 5gb in order to get a large enough corpus.</w:t>
+      </w:r>
+    </w:p>
+    <w:p>
+      <w:pPr>
+        <w:pStyle w:val="Heading3"/>
+      </w:pPr>
+      <w:r>
+        <w:t>API SPECIFICATION</w:t>
+      </w:r>
+    </w:p>
+    <w:p>
+      <w:pPr>
+        <w:pStyle w:val="Heading4"/>
+      </w:pPr>
+      <w:r>
+        <w:t>Inputs: </w:t>
+      </w:r>
+    </w:p>
+    <w:p>
+      <w:pPr>
+        <w:numPr>
+          <w:ilvl w:val="0"/>
+          <w:numId w:val="8"/>
+        </w:numPr>
+        <w:shd w:val="clear" w:color="auto" w:fill="FFFFFF"/>
+        <w:spacing w:before="100" w:beforeAutospacing="1" w:after="100" w:afterAutospacing="1" w:line="240" w:lineRule="auto"/>
+        <w:ind w:left="480" w:right="480"/>
+        <w:rPr>
+          <w:rFonts w:ascii="Times New Roman" w:eastAsia="Times New Roman" w:hAnsi="Times New Roman" w:cs="Times New Roman"/>
+          <w:sz w:val="24"/>
+          <w:szCs w:val="24"/>
+          <w:lang w:eastAsia="en-GB"/>
+        </w:rPr>
+      </w:pPr>
+      <w:r>
+        <w:rPr>
+          <w:rFonts w:ascii="Times New Roman" w:eastAsia="Times New Roman" w:hAnsi="Times New Roman" w:cs="Times New Roman"/>
+          <w:sz w:val="24"/>
+          <w:szCs w:val="24"/>
+          <w:lang w:eastAsia="en-GB"/>
+        </w:rPr>
+        <w:t>Digital Continuous speech. Format: wav, mp3</w:t>
+      </w:r>
+    </w:p>
+    <w:p>
+      <w:pPr>
+        <w:pStyle w:val="Heading4"/>
+      </w:pPr>
+      <w:r>
+        <w:t>Output:</w:t>
+      </w:r>
+    </w:p>
+    <w:p>
+      <w:pPr>
+        <w:numPr>
+          <w:ilvl w:val="0"/>
+          <w:numId w:val="9"/>
+        </w:numPr>
+        <w:shd w:val="clear" w:color="auto" w:fill="FFFFFF"/>
+        <w:spacing w:before="100" w:beforeAutospacing="1" w:after="100" w:afterAutospacing="1" w:line="240" w:lineRule="auto"/>
+        <w:rPr>
+          <w:rFonts w:ascii="Times New Roman" w:eastAsia="Times New Roman" w:hAnsi="Times New Roman" w:cs="Times New Roman"/>
+          <w:sz w:val="24"/>
+          <w:szCs w:val="24"/>
+          <w:lang w:eastAsia="en-GB"/>
+        </w:rPr>
+      </w:pPr>
+      <w:r>
+        <w:rPr>
+          <w:rFonts w:ascii="Times New Roman" w:eastAsia="Times New Roman" w:hAnsi="Times New Roman" w:cs="Times New Roman"/>
+          <w:sz w:val="24"/>
+          <w:szCs w:val="24"/>
+          <w:lang w:eastAsia="en-GB"/>
+        </w:rPr>
+        <w:t>Speech database</w:t>
+      </w:r>
+    </w:p>
+    <w:p>
+      <w:pPr>
+        <w:numPr>
+          <w:ilvl w:val="0"/>
+          <w:numId w:val="9"/>
+        </w:numPr>
+        <w:shd w:val="clear" w:color="auto" w:fill="FFFFFF"/>
+        <w:spacing w:before="100" w:beforeAutospacing="1" w:after="100" w:afterAutospacing="1" w:line="240" w:lineRule="auto"/>
+        <w:ind w:left="1440"/>
+        <w:rPr>
+          <w:rFonts w:ascii="Times New Roman" w:eastAsia="Times New Roman" w:hAnsi="Times New Roman" w:cs="Times New Roman"/>
+          <w:sz w:val="24"/>
+          <w:szCs w:val="24"/>
+          <w:lang w:eastAsia="en-GB"/>
+        </w:rPr>
+      </w:pPr>
+    </w:p>
+    <w:p>
+      <w:pPr>
+        <w:numPr>
+          <w:ilvl w:val="1"/>
+          <w:numId w:val="9"/>
+        </w:numPr>
+        <w:shd w:val="clear" w:color="auto" w:fill="FFFFFF"/>
+        <w:spacing w:before="100" w:beforeAutospacing="1" w:after="100" w:afterAutospacing="1" w:line="240" w:lineRule="auto"/>
+        <w:rPr>
+          <w:rFonts w:ascii="Times New Roman" w:eastAsia="Times New Roman" w:hAnsi="Times New Roman" w:cs="Times New Roman"/>
+          <w:sz w:val="24"/>
+          <w:szCs w:val="24"/>
+          <w:lang w:eastAsia="en-GB"/>
+        </w:rPr>
+      </w:pPr>
+      <w:r>
+        <w:rPr>
+          <w:rFonts w:ascii="Times New Roman" w:eastAsia="Times New Roman" w:hAnsi="Times New Roman" w:cs="Times New Roman"/>
+          <w:sz w:val="24"/>
+          <w:szCs w:val="24"/>
+          <w:lang w:eastAsia="en-GB"/>
+        </w:rPr>
+        <w:t>Tables:</w:t>
+      </w:r>
+    </w:p>
+    <w:p>
+      <w:pPr>
+        <w:numPr>
+          <w:ilvl w:val="1"/>
+          <w:numId w:val="10"/>
+        </w:numPr>
+        <w:shd w:val="clear" w:color="auto" w:fill="FFFFFF"/>
+        <w:spacing w:before="100" w:beforeAutospacing="1" w:after="100" w:afterAutospacing="1" w:line="240" w:lineRule="auto"/>
+        <w:ind w:left="1440" w:hanging="360"/>
+        <w:rPr>
+          <w:rFonts w:ascii="Times New Roman" w:eastAsia="Times New Roman" w:hAnsi="Times New Roman" w:cs="Times New Roman"/>
+          <w:sz w:val="24"/>
+          <w:szCs w:val="24"/>
+          <w:lang w:eastAsia="en-GB"/>
+        </w:rPr>
+      </w:pPr>
+    </w:p>
+    <w:p>
+      <w:pPr>
+        <w:numPr>
+          <w:ilvl w:val="2"/>
+          <w:numId w:val="10"/>
+        </w:numPr>
+        <w:shd w:val="clear" w:color="auto" w:fill="FFFFFF"/>
+        <w:spacing w:before="100" w:beforeAutospacing="1" w:after="100" w:afterAutospacing="1" w:line="240" w:lineRule="auto"/>
+        <w:rPr>
+          <w:rFonts w:ascii="Times New Roman" w:eastAsia="Times New Roman" w:hAnsi="Times New Roman" w:cs="Times New Roman"/>
+          <w:sz w:val="24"/>
+          <w:szCs w:val="24"/>
+          <w:lang w:eastAsia="en-GB"/>
+        </w:rPr>
+      </w:pPr>
+      <w:r>
+        <w:rPr>
+          <w:rFonts w:ascii="Times New Roman" w:eastAsia="Times New Roman" w:hAnsi="Times New Roman" w:cs="Times New Roman"/>
+          <w:sz w:val="24"/>
+          <w:szCs w:val="24"/>
+          <w:lang w:eastAsia="en-GB"/>
+        </w:rPr>
+        <w:t>corpora file</w:t>
+      </w:r>
+    </w:p>
+    <w:p>
+      <w:pPr>
+        <w:numPr>
+          <w:ilvl w:val="2"/>
+          <w:numId w:val="10"/>
+        </w:numPr>
+        <w:shd w:val="clear" w:color="auto" w:fill="FFFFFF"/>
+        <w:spacing w:before="100" w:beforeAutospacing="1" w:after="100" w:afterAutospacing="1" w:line="240" w:lineRule="auto"/>
+        <w:rPr>
+          <w:rFonts w:ascii="Times New Roman" w:eastAsia="Times New Roman" w:hAnsi="Times New Roman" w:cs="Times New Roman"/>
+          <w:sz w:val="24"/>
+          <w:szCs w:val="24"/>
+          <w:lang w:eastAsia="en-GB"/>
+        </w:rPr>
+      </w:pPr>
+      <w:r>
+        <w:rPr>
+          <w:rFonts w:ascii="Times New Roman" w:eastAsia="Times New Roman" w:hAnsi="Times New Roman" w:cs="Times New Roman"/>
+          <w:sz w:val="24"/>
+          <w:szCs w:val="24"/>
+          <w:lang w:eastAsia="en-GB"/>
+        </w:rPr>
+        <w:t>auto-sequenced speech unit</w:t>
+      </w:r>
+    </w:p>
+    <w:p>
+      <w:pPr>
+        <w:numPr>
+          <w:ilvl w:val="2"/>
+          <w:numId w:val="10"/>
+        </w:numPr>
+        <w:shd w:val="clear" w:color="auto" w:fill="FFFFFF"/>
+        <w:spacing w:before="100" w:beforeAutospacing="1" w:after="100" w:afterAutospacing="1" w:line="240" w:lineRule="auto"/>
+        <w:rPr>
+          <w:rFonts w:ascii="Times New Roman" w:eastAsia="Times New Roman" w:hAnsi="Times New Roman" w:cs="Times New Roman"/>
+          <w:sz w:val="24"/>
+          <w:szCs w:val="24"/>
+          <w:lang w:eastAsia="en-GB"/>
+        </w:rPr>
+      </w:pPr>
+      <w:r>
+        <w:rPr>
+          <w:rFonts w:ascii="Times New Roman" w:eastAsia="Times New Roman" w:hAnsi="Times New Roman" w:cs="Times New Roman"/>
+          <w:sz w:val="24"/>
+          <w:szCs w:val="24"/>
+          <w:lang w:eastAsia="en-GB"/>
+        </w:rPr>
+        <w:t>auto correlation results</w:t>
+      </w:r>
+    </w:p>
+    <w:p>
+      <w:pPr>
+        <w:numPr>
+          <w:ilvl w:val="1"/>
+          <w:numId w:val="11"/>
+        </w:numPr>
+        <w:shd w:val="clear" w:color="auto" w:fill="FFFFFF"/>
+        <w:spacing w:before="100" w:beforeAutospacing="1" w:after="100" w:afterAutospacing="1" w:line="240" w:lineRule="auto"/>
+        <w:rPr>
+          <w:rFonts w:ascii="Times New Roman" w:eastAsia="Times New Roman" w:hAnsi="Times New Roman" w:cs="Times New Roman"/>
+          <w:sz w:val="24"/>
+          <w:szCs w:val="24"/>
+          <w:lang w:eastAsia="en-GB"/>
+        </w:rPr>
+      </w:pPr>
+      <w:r>
+        <w:rPr>
+          <w:rFonts w:ascii="Times New Roman" w:eastAsia="Times New Roman" w:hAnsi="Times New Roman" w:cs="Times New Roman"/>
+          <w:sz w:val="24"/>
+          <w:szCs w:val="24"/>
+          <w:lang w:eastAsia="en-GB"/>
+        </w:rPr>
+        <w:t>Fields</w:t>
+      </w:r>
+    </w:p>
+    <w:p>
+      <w:pPr>
+        <w:numPr>
+          <w:ilvl w:val="1"/>
+          <w:numId w:val="11"/>
+        </w:numPr>
+        <w:shd w:val="clear" w:color="auto" w:fill="FFFFFF"/>
+        <w:spacing w:before="100" w:beforeAutospacing="1" w:after="100" w:afterAutospacing="1" w:line="240" w:lineRule="auto"/>
+        <w:ind w:left="2160"/>
+        <w:rPr>
+          <w:rFonts w:ascii="Times New Roman" w:eastAsia="Times New Roman" w:hAnsi="Times New Roman" w:cs="Times New Roman"/>
+          <w:sz w:val="24"/>
+          <w:szCs w:val="24"/>
+          <w:lang w:eastAsia="en-GB"/>
+        </w:rPr>
+      </w:pPr>
+    </w:p>
+    <w:p>
+      <w:pPr>
+        <w:numPr>
+          <w:ilvl w:val="2"/>
+          <w:numId w:val="12"/>
+        </w:numPr>
+        <w:shd w:val="clear" w:color="auto" w:fill="FFFFFF"/>
+        <w:spacing w:before="100" w:beforeAutospacing="1" w:after="100" w:afterAutospacing="1" w:line="240" w:lineRule="auto"/>
+        <w:rPr>
+          <w:rFonts w:ascii="Times New Roman" w:eastAsia="Times New Roman" w:hAnsi="Times New Roman" w:cs="Times New Roman"/>
+          <w:sz w:val="24"/>
+          <w:szCs w:val="24"/>
+          <w:lang w:eastAsia="en-GB"/>
+        </w:rPr>
+      </w:pPr>
+      <w:r>
+        <w:rPr>
+          <w:rFonts w:ascii="Times New Roman" w:eastAsia="Times New Roman" w:hAnsi="Times New Roman" w:cs="Times New Roman"/>
+          <w:sz w:val="24"/>
+          <w:szCs w:val="24"/>
+          <w:lang w:eastAsia="en-GB"/>
+        </w:rPr>
+        <w:t>corpora file table</w:t>
+      </w:r>
+    </w:p>
+    <w:p>
+      <w:pPr>
+        <w:numPr>
+          <w:ilvl w:val="2"/>
+          <w:numId w:val="12"/>
+        </w:numPr>
+        <w:shd w:val="clear" w:color="auto" w:fill="FFFFFF"/>
+        <w:spacing w:before="100" w:beforeAutospacing="1" w:after="100" w:afterAutospacing="1" w:line="240" w:lineRule="auto"/>
+        <w:rPr>
+          <w:rFonts w:ascii="Times New Roman" w:eastAsia="Times New Roman" w:hAnsi="Times New Roman" w:cs="Times New Roman"/>
+          <w:sz w:val="24"/>
+          <w:szCs w:val="24"/>
+          <w:lang w:eastAsia="en-GB"/>
+        </w:rPr>
+      </w:pPr>
+    </w:p>
+    <w:p>
+      <w:pPr>
+        <w:numPr>
+          <w:ilvl w:val="3"/>
+          <w:numId w:val="12"/>
+        </w:numPr>
+        <w:shd w:val="clear" w:color="auto" w:fill="FFFFFF"/>
+        <w:spacing w:before="100" w:beforeAutospacing="1" w:after="100" w:afterAutospacing="1" w:line="240" w:lineRule="auto"/>
+        <w:rPr>
+          <w:rFonts w:ascii="Times New Roman" w:eastAsia="Times New Roman" w:hAnsi="Times New Roman" w:cs="Times New Roman"/>
+          <w:sz w:val="24"/>
+          <w:szCs w:val="24"/>
+          <w:lang w:eastAsia="en-GB"/>
+        </w:rPr>
+      </w:pPr>
+      <w:proofErr w:type="spellStart"/>
+      <w:r>
+        <w:rPr>
+          <w:rFonts w:ascii="Times New Roman" w:eastAsia="Times New Roman" w:hAnsi="Times New Roman" w:cs="Times New Roman"/>
+          <w:sz w:val="24"/>
+          <w:szCs w:val="24"/>
+          <w:lang w:eastAsia="en-GB"/>
+        </w:rPr>
+        <w:t>file_id</w:t>
+      </w:r>
+      <w:proofErr w:type="spellEnd"/>
+    </w:p>
+    <w:p>
+      <w:pPr>
+        <w:numPr>
+          <w:ilvl w:val="3"/>
+          <w:numId w:val="12"/>
+        </w:numPr>
+        <w:shd w:val="clear" w:color="auto" w:fill="FFFFFF"/>
+        <w:spacing w:before="100" w:beforeAutospacing="1" w:after="100" w:afterAutospacing="1" w:line="240" w:lineRule="auto"/>
+        <w:rPr>
+          <w:rFonts w:ascii="Times New Roman" w:eastAsia="Times New Roman" w:hAnsi="Times New Roman" w:cs="Times New Roman"/>
+          <w:sz w:val="24"/>
+          <w:szCs w:val="24"/>
+          <w:lang w:eastAsia="en-GB"/>
+        </w:rPr>
+      </w:pPr>
+      <w:proofErr w:type="spellStart"/>
+      <w:r>
+        <w:rPr>
+          <w:rFonts w:ascii="Times New Roman" w:eastAsia="Times New Roman" w:hAnsi="Times New Roman" w:cs="Times New Roman"/>
+          <w:sz w:val="24"/>
+          <w:szCs w:val="24"/>
+          <w:lang w:eastAsia="en-GB"/>
+        </w:rPr>
+        <w:t>file_name</w:t>
+      </w:r>
+      <w:proofErr w:type="spellEnd"/>
+    </w:p>
+    <w:p>
+      <w:pPr>
+        <w:numPr>
+          <w:ilvl w:val="3"/>
+          <w:numId w:val="12"/>
+        </w:numPr>
+        <w:shd w:val="clear" w:color="auto" w:fill="FFFFFF"/>
+        <w:spacing w:before="100" w:beforeAutospacing="1" w:after="100" w:afterAutospacing="1" w:line="240" w:lineRule="auto"/>
+        <w:rPr>
+          <w:rFonts w:ascii="Times New Roman" w:eastAsia="Times New Roman" w:hAnsi="Times New Roman" w:cs="Times New Roman"/>
+          <w:sz w:val="24"/>
+          <w:szCs w:val="24"/>
+          <w:lang w:eastAsia="en-GB"/>
+        </w:rPr>
+      </w:pPr>
+      <w:proofErr w:type="spellStart"/>
+      <w:r>
+        <w:rPr>
+          <w:rFonts w:ascii="Times New Roman" w:eastAsia="Times New Roman" w:hAnsi="Times New Roman" w:cs="Times New Roman"/>
+          <w:sz w:val="24"/>
+          <w:szCs w:val="24"/>
+          <w:lang w:eastAsia="en-GB"/>
+        </w:rPr>
+        <w:t>file_path_relative</w:t>
+      </w:r>
+      <w:proofErr w:type="spellEnd"/>
+    </w:p>
+    <w:p>
+      <w:pPr>
+        <w:numPr>
+          <w:ilvl w:val="3"/>
+          <w:numId w:val="12"/>
+        </w:numPr>
+        <w:shd w:val="clear" w:color="auto" w:fill="FFFFFF"/>
+        <w:spacing w:before="100" w:beforeAutospacing="1" w:after="100" w:afterAutospacing="1" w:line="240" w:lineRule="auto"/>
+        <w:rPr>
+          <w:rFonts w:ascii="Times New Roman" w:eastAsia="Times New Roman" w:hAnsi="Times New Roman" w:cs="Times New Roman"/>
+          <w:sz w:val="24"/>
+          <w:szCs w:val="24"/>
+          <w:lang w:eastAsia="en-GB"/>
+        </w:rPr>
+      </w:pPr>
+      <w:proofErr w:type="spellStart"/>
+      <w:r>
+        <w:rPr>
+          <w:rFonts w:ascii="Times New Roman" w:eastAsia="Times New Roman" w:hAnsi="Times New Roman" w:cs="Times New Roman"/>
+          <w:sz w:val="24"/>
+          <w:szCs w:val="24"/>
+          <w:lang w:eastAsia="en-GB"/>
+        </w:rPr>
+        <w:t>file_path_absolute</w:t>
+      </w:r>
+      <w:proofErr w:type="spellEnd"/>
+    </w:p>
+    <w:p>
+      <w:pPr>
+        <w:numPr>
+          <w:ilvl w:val="2"/>
+          <w:numId w:val="12"/>
+        </w:numPr>
+        <w:shd w:val="clear" w:color="auto" w:fill="FFFFFF"/>
+        <w:spacing w:before="100" w:beforeAutospacing="1" w:after="100" w:afterAutospacing="1" w:line="240" w:lineRule="auto"/>
+        <w:rPr>
+          <w:rFonts w:ascii="Times New Roman" w:eastAsia="Times New Roman" w:hAnsi="Times New Roman" w:cs="Times New Roman"/>
+          <w:sz w:val="24"/>
+          <w:szCs w:val="24"/>
+          <w:lang w:eastAsia="en-GB"/>
+        </w:rPr>
+      </w:pPr>
+      <w:r>
+        <w:rPr>
+          <w:rFonts w:ascii="Times New Roman" w:eastAsia="Times New Roman" w:hAnsi="Times New Roman" w:cs="Times New Roman"/>
+          <w:sz w:val="24"/>
+          <w:szCs w:val="24"/>
+          <w:lang w:eastAsia="en-GB"/>
+        </w:rPr>
+        <w:t>speech unit table</w:t>
+      </w:r>
+    </w:p>
+    <w:p>
+      <w:pPr>
+        <w:numPr>
+          <w:ilvl w:val="2"/>
+          <w:numId w:val="12"/>
+        </w:numPr>
+        <w:shd w:val="clear" w:color="auto" w:fill="FFFFFF"/>
+        <w:spacing w:before="100" w:beforeAutospacing="1" w:after="100" w:afterAutospacing="1" w:line="240" w:lineRule="auto"/>
+        <w:rPr>
+          <w:rFonts w:ascii="Times New Roman" w:eastAsia="Times New Roman" w:hAnsi="Times New Roman" w:cs="Times New Roman"/>
+          <w:sz w:val="24"/>
+          <w:szCs w:val="24"/>
+          <w:lang w:eastAsia="en-GB"/>
+        </w:rPr>
+      </w:pPr>
+      <w:bookmarkStart w:id="0" w:name="_GoBack"/>
+      <w:bookmarkEnd w:id="0"/>
+    </w:p>
+    <w:p>
+      <w:pPr>
+        <w:numPr>
+          <w:ilvl w:val="3"/>
+          <w:numId w:val="12"/>
+        </w:numPr>
+        <w:shd w:val="clear" w:color="auto" w:fill="FFFFFF"/>
+        <w:spacing w:before="100" w:beforeAutospacing="1" w:after="100" w:afterAutospacing="1" w:line="240" w:lineRule="auto"/>
+        <w:rPr>
+          <w:rFonts w:ascii="Times New Roman" w:eastAsia="Times New Roman" w:hAnsi="Times New Roman" w:cs="Times New Roman"/>
+          <w:sz w:val="24"/>
+          <w:szCs w:val="24"/>
+          <w:lang w:eastAsia="en-GB"/>
+        </w:rPr>
+      </w:pPr>
+      <w:proofErr w:type="spellStart"/>
+      <w:r>
+        <w:rPr>
+          <w:rFonts w:ascii="Times New Roman" w:eastAsia="Times New Roman" w:hAnsi="Times New Roman" w:cs="Times New Roman"/>
+          <w:sz w:val="24"/>
+          <w:szCs w:val="24"/>
+          <w:lang w:eastAsia="en-GB"/>
+        </w:rPr>
+        <w:lastRenderedPageBreak/>
+        <w:t>unique_id</w:t>
+      </w:r>
+      <w:proofErr w:type="spellEnd"/>
+    </w:p>
+    <w:p>
+      <w:pPr>
+        <w:numPr>
+          <w:ilvl w:val="3"/>
+          <w:numId w:val="12"/>
+        </w:numPr>
+        <w:shd w:val="clear" w:color="auto" w:fill="FFFFFF"/>
+        <w:spacing w:before="100" w:beforeAutospacing="1" w:after="100" w:afterAutospacing="1" w:line="240" w:lineRule="auto"/>
+        <w:rPr>
+          <w:rFonts w:ascii="Times New Roman" w:eastAsia="Times New Roman" w:hAnsi="Times New Roman" w:cs="Times New Roman"/>
+          <w:sz w:val="24"/>
+          <w:szCs w:val="24"/>
+          <w:lang w:eastAsia="en-GB"/>
+        </w:rPr>
+      </w:pPr>
+      <w:proofErr w:type="spellStart"/>
+      <w:r>
+        <w:rPr>
+          <w:rFonts w:ascii="Times New Roman" w:eastAsia="Times New Roman" w:hAnsi="Times New Roman" w:cs="Times New Roman"/>
+          <w:sz w:val="24"/>
+          <w:szCs w:val="24"/>
+          <w:lang w:eastAsia="en-GB"/>
+        </w:rPr>
+        <w:t>sequence_id</w:t>
+      </w:r>
+      <w:proofErr w:type="spellEnd"/>
+    </w:p>
+    <w:p>
+      <w:pPr>
+        <w:numPr>
+          <w:ilvl w:val="3"/>
+          <w:numId w:val="12"/>
+        </w:numPr>
+        <w:shd w:val="clear" w:color="auto" w:fill="FFFFFF"/>
+        <w:spacing w:before="100" w:beforeAutospacing="1" w:after="100" w:afterAutospacing="1" w:line="240" w:lineRule="auto"/>
+        <w:rPr>
+          <w:rFonts w:ascii="Times New Roman" w:eastAsia="Times New Roman" w:hAnsi="Times New Roman" w:cs="Times New Roman"/>
+          <w:sz w:val="24"/>
+          <w:szCs w:val="24"/>
+          <w:lang w:eastAsia="en-GB"/>
+        </w:rPr>
+      </w:pPr>
+      <w:proofErr w:type="spellStart"/>
+      <w:r>
+        <w:rPr>
+          <w:rFonts w:ascii="Times New Roman" w:eastAsia="Times New Roman" w:hAnsi="Times New Roman" w:cs="Times New Roman"/>
+          <w:sz w:val="24"/>
+          <w:szCs w:val="24"/>
+          <w:lang w:eastAsia="en-GB"/>
+        </w:rPr>
+        <w:t>sequence_position</w:t>
+      </w:r>
+      <w:proofErr w:type="spellEnd"/>
+    </w:p>
+    <w:p>
+      <w:pPr>
+        <w:numPr>
+          <w:ilvl w:val="3"/>
+          <w:numId w:val="12"/>
+        </w:numPr>
+        <w:shd w:val="clear" w:color="auto" w:fill="FFFFFF"/>
+        <w:spacing w:before="100" w:beforeAutospacing="1" w:after="100" w:afterAutospacing="1" w:line="240" w:lineRule="auto"/>
+        <w:rPr>
+          <w:rFonts w:ascii="Times New Roman" w:eastAsia="Times New Roman" w:hAnsi="Times New Roman" w:cs="Times New Roman"/>
+          <w:sz w:val="24"/>
+          <w:szCs w:val="24"/>
+          <w:lang w:eastAsia="en-GB"/>
+        </w:rPr>
+      </w:pPr>
+      <w:proofErr w:type="spellStart"/>
+      <w:r>
+        <w:rPr>
+          <w:rFonts w:ascii="Times New Roman" w:eastAsia="Times New Roman" w:hAnsi="Times New Roman" w:cs="Times New Roman"/>
+          <w:sz w:val="24"/>
+          <w:szCs w:val="24"/>
+          <w:lang w:eastAsia="en-GB"/>
+        </w:rPr>
+        <w:t>sequence_data</w:t>
+      </w:r>
+      <w:proofErr w:type="spellEnd"/>
+    </w:p>
+    <w:p>
+      <w:pPr>
+        <w:numPr>
+          <w:ilvl w:val="3"/>
+          <w:numId w:val="12"/>
+        </w:numPr>
+        <w:shd w:val="clear" w:color="auto" w:fill="FFFFFF"/>
+        <w:spacing w:before="100" w:beforeAutospacing="1" w:after="100" w:afterAutospacing="1" w:line="240" w:lineRule="auto"/>
+        <w:rPr>
+          <w:rFonts w:ascii="Times New Roman" w:eastAsia="Times New Roman" w:hAnsi="Times New Roman" w:cs="Times New Roman"/>
+          <w:sz w:val="24"/>
+          <w:szCs w:val="24"/>
+          <w:lang w:eastAsia="en-GB"/>
+        </w:rPr>
+      </w:pPr>
+      <w:proofErr w:type="spellStart"/>
+      <w:r>
+        <w:rPr>
+          <w:rFonts w:ascii="Times New Roman" w:eastAsia="Times New Roman" w:hAnsi="Times New Roman" w:cs="Times New Roman"/>
+          <w:sz w:val="24"/>
+          <w:szCs w:val="24"/>
+          <w:lang w:eastAsia="en-GB"/>
+        </w:rPr>
+        <w:t>file_id</w:t>
+      </w:r>
+      <w:proofErr w:type="spellEnd"/>
+    </w:p>
+    <w:p>
+      <w:pPr>
+        <w:numPr>
+          <w:ilvl w:val="2"/>
+          <w:numId w:val="12"/>
+        </w:numPr>
+        <w:shd w:val="clear" w:color="auto" w:fill="FFFFFF"/>
+        <w:spacing w:before="100" w:beforeAutospacing="1" w:after="100" w:afterAutospacing="1" w:line="240" w:lineRule="auto"/>
+        <w:rPr>
+          <w:rFonts w:ascii="Times New Roman" w:eastAsia="Times New Roman" w:hAnsi="Times New Roman" w:cs="Times New Roman"/>
+          <w:sz w:val="24"/>
+          <w:szCs w:val="24"/>
+          <w:lang w:eastAsia="en-GB"/>
+        </w:rPr>
+      </w:pPr>
+      <w:r>
+        <w:rPr>
+          <w:rFonts w:ascii="Times New Roman" w:eastAsia="Times New Roman" w:hAnsi="Times New Roman" w:cs="Times New Roman"/>
+          <w:sz w:val="24"/>
+          <w:szCs w:val="24"/>
+          <w:lang w:eastAsia="en-GB"/>
+        </w:rPr>
+        <w:t>correlation results table</w:t>
+      </w:r>
+    </w:p>
+    <w:p>
+      <w:pPr>
+        <w:numPr>
+          <w:ilvl w:val="2"/>
+          <w:numId w:val="12"/>
+        </w:numPr>
+        <w:shd w:val="clear" w:color="auto" w:fill="FFFFFF"/>
+        <w:spacing w:before="100" w:beforeAutospacing="1" w:after="100" w:afterAutospacing="1" w:line="240" w:lineRule="auto"/>
+        <w:rPr>
+          <w:rFonts w:ascii="Times New Roman" w:eastAsia="Times New Roman" w:hAnsi="Times New Roman" w:cs="Times New Roman"/>
+          <w:sz w:val="24"/>
+          <w:szCs w:val="24"/>
+          <w:lang w:eastAsia="en-GB"/>
+        </w:rPr>
+      </w:pPr>
+    </w:p>
+    <w:p>
+      <w:pPr>
+        <w:numPr>
+          <w:ilvl w:val="3"/>
+          <w:numId w:val="12"/>
+        </w:numPr>
+        <w:shd w:val="clear" w:color="auto" w:fill="FFFFFF"/>
+        <w:spacing w:before="100" w:beforeAutospacing="1" w:after="100" w:afterAutospacing="1" w:line="240" w:lineRule="auto"/>
+        <w:rPr>
+          <w:rFonts w:ascii="Times New Roman" w:eastAsia="Times New Roman" w:hAnsi="Times New Roman" w:cs="Times New Roman"/>
+          <w:sz w:val="24"/>
+          <w:szCs w:val="24"/>
+          <w:lang w:eastAsia="en-GB"/>
+        </w:rPr>
+      </w:pPr>
+      <w:proofErr w:type="spellStart"/>
+      <w:r>
+        <w:rPr>
+          <w:rFonts w:ascii="Times New Roman" w:eastAsia="Times New Roman" w:hAnsi="Times New Roman" w:cs="Times New Roman"/>
+          <w:sz w:val="24"/>
+          <w:szCs w:val="24"/>
+          <w:lang w:eastAsia="en-GB"/>
+        </w:rPr>
+        <w:t>unit_id</w:t>
+      </w:r>
+      <w:proofErr w:type="spellEnd"/>
+    </w:p>
+    <w:p>
+      <w:pPr>
+        <w:numPr>
+          <w:ilvl w:val="3"/>
+          <w:numId w:val="12"/>
+        </w:numPr>
+        <w:shd w:val="clear" w:color="auto" w:fill="FFFFFF"/>
+        <w:spacing w:before="100" w:beforeAutospacing="1" w:after="100" w:afterAutospacing="1" w:line="240" w:lineRule="auto"/>
+        <w:rPr>
+          <w:rFonts w:ascii="Times New Roman" w:eastAsia="Times New Roman" w:hAnsi="Times New Roman" w:cs="Times New Roman"/>
+          <w:sz w:val="24"/>
+          <w:szCs w:val="24"/>
+          <w:lang w:eastAsia="en-GB"/>
+        </w:rPr>
+      </w:pPr>
+      <w:proofErr w:type="spellStart"/>
+      <w:r>
+        <w:rPr>
+          <w:rFonts w:ascii="Times New Roman" w:eastAsia="Times New Roman" w:hAnsi="Times New Roman" w:cs="Times New Roman"/>
+          <w:sz w:val="24"/>
+          <w:szCs w:val="24"/>
+          <w:lang w:eastAsia="en-GB"/>
+        </w:rPr>
+        <w:t>relation_id</w:t>
+      </w:r>
+      <w:proofErr w:type="spellEnd"/>
+    </w:p>
+    <w:p>
+      <w:pPr>
+        <w:numPr>
+          <w:ilvl w:val="3"/>
+          <w:numId w:val="12"/>
+        </w:numPr>
+        <w:shd w:val="clear" w:color="auto" w:fill="FFFFFF"/>
+        <w:spacing w:before="100" w:beforeAutospacing="1" w:after="100" w:afterAutospacing="1" w:line="240" w:lineRule="auto"/>
+        <w:rPr>
+          <w:rFonts w:ascii="Times New Roman" w:eastAsia="Times New Roman" w:hAnsi="Times New Roman" w:cs="Times New Roman"/>
+          <w:sz w:val="24"/>
+          <w:szCs w:val="24"/>
+          <w:lang w:eastAsia="en-GB"/>
+        </w:rPr>
+      </w:pPr>
+      <w:proofErr w:type="spellStart"/>
+      <w:r>
+        <w:rPr>
+          <w:rFonts w:ascii="Times New Roman" w:eastAsia="Times New Roman" w:hAnsi="Times New Roman" w:cs="Times New Roman"/>
+          <w:sz w:val="24"/>
+          <w:szCs w:val="24"/>
+          <w:lang w:eastAsia="en-GB"/>
+        </w:rPr>
+        <w:t>correlation_result</w:t>
+      </w:r>
+      <w:proofErr w:type="spellEnd"/>
+    </w:p>
+    <w:p>
+      <w:pPr>
+        <w:shd w:val="clear" w:color="auto" w:fill="FFFFFF"/>
+        <w:spacing w:after="0" w:line="240" w:lineRule="auto"/>
+        <w:rPr>
+          <w:rFonts w:ascii="Times New Roman" w:eastAsia="Times New Roman" w:hAnsi="Times New Roman" w:cs="Times New Roman"/>
+          <w:sz w:val="24"/>
+          <w:szCs w:val="24"/>
+          <w:lang w:eastAsia="en-GB"/>
+        </w:rPr>
+      </w:pPr>
+    </w:p>
+    <w:p>
+      <w:pPr>
+        <w:pStyle w:val="Heading3"/>
+      </w:pPr>
+      <w:r>
+        <w:t>WEB SPECIFICATION</w:t>
+      </w:r>
+    </w:p>
+    <w:p>
+      <w:pPr>
+        <w:numPr>
+          <w:ilvl w:val="0"/>
+          <w:numId w:val="13"/>
+        </w:numPr>
+        <w:shd w:val="clear" w:color="auto" w:fill="FFFFFF"/>
+        <w:spacing w:before="100" w:beforeAutospacing="1" w:after="100" w:afterAutospacing="1" w:line="240" w:lineRule="auto"/>
+        <w:rPr>
+          <w:rFonts w:ascii="Times New Roman" w:eastAsia="Times New Roman" w:hAnsi="Times New Roman" w:cs="Times New Roman"/>
+          <w:sz w:val="24"/>
+          <w:szCs w:val="24"/>
+          <w:lang w:eastAsia="en-GB"/>
+        </w:rPr>
+      </w:pPr>
+      <w:r>
+        <w:rPr>
+          <w:rFonts w:ascii="Times New Roman" w:eastAsia="Times New Roman" w:hAnsi="Times New Roman" w:cs="Times New Roman"/>
+          <w:sz w:val="24"/>
+          <w:szCs w:val="24"/>
+          <w:lang w:eastAsia="en-GB"/>
+        </w:rPr>
+        <w:t>Input -&gt; ability to upload mp3/wav based on specification restrictions</w:t>
+      </w:r>
+    </w:p>
+    <w:p>
+      <w:pPr>
+        <w:numPr>
+          <w:ilvl w:val="0"/>
+          <w:numId w:val="13"/>
+        </w:numPr>
+        <w:shd w:val="clear" w:color="auto" w:fill="FFFFFF"/>
+        <w:spacing w:before="100" w:beforeAutospacing="1" w:after="100" w:afterAutospacing="1" w:line="240" w:lineRule="auto"/>
+        <w:rPr>
+          <w:rFonts w:ascii="Times New Roman" w:eastAsia="Times New Roman" w:hAnsi="Times New Roman" w:cs="Times New Roman"/>
+          <w:sz w:val="24"/>
+          <w:szCs w:val="24"/>
+          <w:lang w:eastAsia="en-GB"/>
+        </w:rPr>
+      </w:pPr>
+      <w:r>
+        <w:rPr>
+          <w:rFonts w:ascii="Times New Roman" w:eastAsia="Times New Roman" w:hAnsi="Times New Roman" w:cs="Times New Roman"/>
+          <w:sz w:val="24"/>
+          <w:szCs w:val="24"/>
+          <w:lang w:eastAsia="en-GB"/>
+        </w:rPr>
+        <w:t>Output</w:t>
+      </w:r>
+    </w:p>
+    <w:p>
+      <w:pPr>
+        <w:numPr>
+          <w:ilvl w:val="0"/>
+          <w:numId w:val="13"/>
+        </w:numPr>
+        <w:shd w:val="clear" w:color="auto" w:fill="FFFFFF"/>
+        <w:spacing w:before="100" w:beforeAutospacing="1" w:after="100" w:afterAutospacing="1" w:line="240" w:lineRule="auto"/>
+        <w:ind w:left="1440"/>
+        <w:rPr>
+          <w:rFonts w:ascii="Times New Roman" w:eastAsia="Times New Roman" w:hAnsi="Times New Roman" w:cs="Times New Roman"/>
+          <w:sz w:val="24"/>
+          <w:szCs w:val="24"/>
+          <w:lang w:eastAsia="en-GB"/>
+        </w:rPr>
+      </w:pPr>
+    </w:p>
+    <w:p>
+      <w:pPr>
+        <w:numPr>
+          <w:ilvl w:val="1"/>
+          <w:numId w:val="13"/>
+        </w:numPr>
+        <w:shd w:val="clear" w:color="auto" w:fill="FFFFFF"/>
+        <w:spacing w:before="100" w:beforeAutospacing="1" w:after="100" w:afterAutospacing="1" w:line="240" w:lineRule="auto"/>
+        <w:rPr>
+          <w:rFonts w:ascii="Times New Roman" w:eastAsia="Times New Roman" w:hAnsi="Times New Roman" w:cs="Times New Roman"/>
+          <w:sz w:val="24"/>
+          <w:szCs w:val="24"/>
+          <w:lang w:eastAsia="en-GB"/>
+        </w:rPr>
+      </w:pPr>
+      <w:r>
+        <w:rPr>
+          <w:rFonts w:ascii="Times New Roman" w:eastAsia="Times New Roman" w:hAnsi="Times New Roman" w:cs="Times New Roman"/>
+          <w:sz w:val="24"/>
+          <w:szCs w:val="24"/>
+          <w:lang w:eastAsia="en-GB"/>
+        </w:rPr>
+        <w:t>Ability to play initial input</w:t>
+      </w:r>
+    </w:p>
+    <w:p>
+      <w:pPr>
+        <w:numPr>
+          <w:ilvl w:val="1"/>
+          <w:numId w:val="13"/>
+        </w:numPr>
+        <w:shd w:val="clear" w:color="auto" w:fill="FFFFFF"/>
+        <w:spacing w:before="100" w:beforeAutospacing="1" w:after="100" w:afterAutospacing="1" w:line="240" w:lineRule="auto"/>
+        <w:rPr>
+          <w:rFonts w:ascii="Times New Roman" w:eastAsia="Times New Roman" w:hAnsi="Times New Roman" w:cs="Times New Roman"/>
+          <w:sz w:val="24"/>
+          <w:szCs w:val="24"/>
+          <w:lang w:eastAsia="en-GB"/>
+        </w:rPr>
+      </w:pPr>
+      <w:r>
+        <w:rPr>
+          <w:rFonts w:ascii="Times New Roman" w:eastAsia="Times New Roman" w:hAnsi="Times New Roman" w:cs="Times New Roman"/>
+          <w:sz w:val="24"/>
+          <w:szCs w:val="24"/>
+          <w:lang w:eastAsia="en-GB"/>
+        </w:rPr>
+        <w:t>Ability to play initial segment and correlates</w:t>
+      </w:r>
+    </w:p>
+    <w:p>
+      <w:pPr>
+        <w:numPr>
+          <w:ilvl w:val="1"/>
+          <w:numId w:val="13"/>
+        </w:numPr>
+        <w:shd w:val="clear" w:color="auto" w:fill="FFFFFF"/>
+        <w:spacing w:before="100" w:beforeAutospacing="1" w:after="100" w:afterAutospacing="1" w:line="240" w:lineRule="auto"/>
+        <w:rPr>
+          <w:rFonts w:ascii="Times New Roman" w:eastAsia="Times New Roman" w:hAnsi="Times New Roman" w:cs="Times New Roman"/>
+          <w:sz w:val="24"/>
+          <w:szCs w:val="24"/>
+          <w:lang w:eastAsia="en-GB"/>
+        </w:rPr>
+      </w:pPr>
+      <w:r>
+        <w:rPr>
+          <w:rFonts w:ascii="Times New Roman" w:eastAsia="Times New Roman" w:hAnsi="Times New Roman" w:cs="Times New Roman"/>
+          <w:sz w:val="24"/>
+          <w:szCs w:val="24"/>
+          <w:lang w:eastAsia="en-GB"/>
+        </w:rPr>
+        <w:t>visualization of a segment and correlational data</w:t>
+      </w:r>
+    </w:p>
+    <w:p>
+      <w:pPr>
+        <w:shd w:val="clear" w:color="auto" w:fill="FFFFFF"/>
+        <w:spacing w:after="0" w:line="240" w:lineRule="auto"/>
+        <w:rPr>
+          <w:rFonts w:ascii="Times New Roman" w:eastAsia="Times New Roman" w:hAnsi="Times New Roman" w:cs="Times New Roman"/>
+          <w:sz w:val="24"/>
+          <w:szCs w:val="24"/>
+          <w:lang w:eastAsia="en-GB"/>
+        </w:rPr>
+      </w:pPr>
+    </w:p>
+    <w:p>
+      <w:pPr>
+        <w:pStyle w:val="Heading3"/>
+      </w:pPr>
+      <w:r>
+        <w:t>ADVANCED OUTPUTS</w:t>
+      </w:r>
+    </w:p>
+    <w:p>
+      <w:pPr>
+        <w:numPr>
+          <w:ilvl w:val="0"/>
+          <w:numId w:val="14"/>
+        </w:numPr>
+        <w:shd w:val="clear" w:color="auto" w:fill="FFFFFF"/>
+        <w:spacing w:before="100" w:beforeAutospacing="1" w:after="100" w:afterAutospacing="1" w:line="240" w:lineRule="auto"/>
+        <w:rPr>
+          <w:rFonts w:ascii="Times New Roman" w:eastAsia="Times New Roman" w:hAnsi="Times New Roman" w:cs="Times New Roman"/>
+          <w:sz w:val="24"/>
+          <w:szCs w:val="24"/>
+          <w:lang w:eastAsia="en-GB"/>
+        </w:rPr>
+      </w:pPr>
+      <w:r>
+        <w:rPr>
+          <w:rFonts w:ascii="Times New Roman" w:eastAsia="Times New Roman" w:hAnsi="Times New Roman" w:cs="Times New Roman"/>
+          <w:sz w:val="24"/>
+          <w:szCs w:val="24"/>
+          <w:lang w:eastAsia="en-GB"/>
+        </w:rPr>
+        <w:t>Sentence Segmentation</w:t>
+      </w:r>
+    </w:p>
+    <w:p>
+      <w:pPr>
+        <w:numPr>
+          <w:ilvl w:val="0"/>
+          <w:numId w:val="14"/>
+        </w:numPr>
+        <w:shd w:val="clear" w:color="auto" w:fill="FFFFFF"/>
+        <w:spacing w:before="100" w:beforeAutospacing="1" w:after="100" w:afterAutospacing="1" w:line="240" w:lineRule="auto"/>
+        <w:rPr>
+          <w:rFonts w:ascii="Times New Roman" w:eastAsia="Times New Roman" w:hAnsi="Times New Roman" w:cs="Times New Roman"/>
+          <w:sz w:val="24"/>
+          <w:szCs w:val="24"/>
+          <w:lang w:eastAsia="en-GB"/>
+        </w:rPr>
+      </w:pPr>
+      <w:r>
+        <w:rPr>
+          <w:rFonts w:ascii="Times New Roman" w:eastAsia="Times New Roman" w:hAnsi="Times New Roman" w:cs="Times New Roman"/>
+          <w:sz w:val="24"/>
+          <w:szCs w:val="24"/>
+          <w:lang w:eastAsia="en-GB"/>
+        </w:rPr>
+        <w:t>Phrase/clause segmentation</w:t>
+      </w:r>
+    </w:p>
+    <w:p>
+      <w:pPr>
+        <w:numPr>
+          <w:ilvl w:val="0"/>
+          <w:numId w:val="14"/>
+        </w:numPr>
+        <w:shd w:val="clear" w:color="auto" w:fill="FFFFFF"/>
+        <w:spacing w:before="100" w:beforeAutospacing="1" w:after="100" w:afterAutospacing="1" w:line="240" w:lineRule="auto"/>
+        <w:rPr>
+          <w:rFonts w:ascii="Times New Roman" w:eastAsia="Times New Roman" w:hAnsi="Times New Roman" w:cs="Times New Roman"/>
+          <w:sz w:val="24"/>
+          <w:szCs w:val="24"/>
+          <w:lang w:eastAsia="en-GB"/>
+        </w:rPr>
+      </w:pPr>
+      <w:r>
+        <w:rPr>
+          <w:rFonts w:ascii="Times New Roman" w:eastAsia="Times New Roman" w:hAnsi="Times New Roman" w:cs="Times New Roman"/>
+          <w:sz w:val="24"/>
+          <w:szCs w:val="24"/>
+          <w:lang w:eastAsia="en-GB"/>
+        </w:rPr>
+        <w:t>word segmentation</w:t>
+      </w:r>
+    </w:p>
+    <w:p>
+      <w:pPr>
+        <w:numPr>
+          <w:ilvl w:val="0"/>
+          <w:numId w:val="14"/>
+        </w:numPr>
+        <w:shd w:val="clear" w:color="auto" w:fill="FFFFFF"/>
+        <w:spacing w:before="100" w:beforeAutospacing="1" w:after="100" w:afterAutospacing="1" w:line="240" w:lineRule="auto"/>
+        <w:rPr>
+          <w:rFonts w:ascii="Times New Roman" w:eastAsia="Times New Roman" w:hAnsi="Times New Roman" w:cs="Times New Roman"/>
+          <w:sz w:val="24"/>
+          <w:szCs w:val="24"/>
+          <w:lang w:eastAsia="en-GB"/>
+        </w:rPr>
+      </w:pPr>
+      <w:r>
+        <w:rPr>
+          <w:rFonts w:ascii="Times New Roman" w:eastAsia="Times New Roman" w:hAnsi="Times New Roman" w:cs="Times New Roman"/>
+          <w:sz w:val="24"/>
+          <w:szCs w:val="24"/>
+          <w:lang w:eastAsia="en-GB"/>
+        </w:rPr>
+        <w:t>Phoneme to sentence/phrase/word matching.</w:t>
+      </w:r>
+    </w:p>
+    <w:p>
+      <w:pPr>
+        <w:numPr>
+          <w:ilvl w:val="0"/>
+          <w:numId w:val="14"/>
+        </w:numPr>
+        <w:shd w:val="clear" w:color="auto" w:fill="FFFFFF"/>
+        <w:spacing w:before="100" w:beforeAutospacing="1" w:after="100" w:afterAutospacing="1" w:line="240" w:lineRule="auto"/>
+        <w:rPr>
+          <w:rFonts w:ascii="Times New Roman" w:eastAsia="Times New Roman" w:hAnsi="Times New Roman" w:cs="Times New Roman"/>
+          <w:sz w:val="24"/>
+          <w:szCs w:val="24"/>
+          <w:lang w:eastAsia="en-GB"/>
+        </w:rPr>
+      </w:pPr>
+      <w:r>
+        <w:rPr>
+          <w:rFonts w:ascii="Times New Roman" w:eastAsia="Times New Roman" w:hAnsi="Times New Roman" w:cs="Times New Roman"/>
+          <w:sz w:val="24"/>
+          <w:szCs w:val="24"/>
+          <w:lang w:eastAsia="en-GB"/>
+        </w:rPr>
+        <w:t>Play word/phrase/clause/sentence within which phoneme occurred</w:t>
+      </w:r>
+    </w:p>
+    <w:p>
+      <w:pPr>
+        <w:shd w:val="clear" w:color="auto" w:fill="FFFFFF"/>
+        <w:spacing w:after="0" w:line="240" w:lineRule="auto"/>
+        <w:rPr>
+          <w:rFonts w:ascii="Times New Roman" w:eastAsia="Times New Roman" w:hAnsi="Times New Roman" w:cs="Times New Roman"/>
+          <w:sz w:val="24"/>
+          <w:szCs w:val="24"/>
+          <w:lang w:eastAsia="en-GB"/>
+        </w:rPr>
+      </w:pPr>
+    </w:p>
+    <w:p>
+      <w:pPr>
+        <w:spacing w:before="153" w:after="0" w:line="240" w:lineRule="auto"/>
+        <w:outlineLvl w:val="1"/>
         <w:rPr>
           <w:rFonts w:ascii="inherit" w:eastAsia="Times New Roman" w:hAnsi="inherit" w:cs="Helvetica"/>
           <w:b/>
@@ -2048,443 +2051,8 @@
           <w:szCs w:val="33"/>
           <w:lang w:eastAsia="en-GB"/>
         </w:rPr>
-        <w:t>SOFTWARE PROJECT MANAGEMENT NOTES</w:t>
-      </w:r>
-    </w:p>
-    <w:p>
-      <w:pPr>
-        <w:spacing w:after="0" w:line="240" w:lineRule="auto"/>
-        <w:rPr>
-          <w:rFonts w:ascii="Times New Roman" w:eastAsia="Times New Roman" w:hAnsi="Times New Roman" w:cs="Times New Roman"/>
-          <w:sz w:val="24"/>
-          <w:szCs w:val="24"/>
-          <w:lang w:eastAsia="en-GB"/>
-        </w:rPr>
-      </w:pPr>
-      <w:r>
-        <w:rPr>
-          <w:rFonts w:ascii="Times New Roman" w:eastAsia="Times New Roman" w:hAnsi="Times New Roman" w:cs="Times New Roman"/>
-          <w:sz w:val="24"/>
-          <w:szCs w:val="24"/>
-          <w:lang w:eastAsia="en-GB"/>
-        </w:rPr>
-        <w:t>The project is to be completed in three phases</w:t>
-      </w:r>
-    </w:p>
-    <w:p>
-      <w:pPr>
-        <w:numPr>
-          <w:ilvl w:val="0"/>
-          <w:numId w:val="15"/>
-        </w:numPr>
-        <w:shd w:val="clear" w:color="auto" w:fill="FFFFFF"/>
-        <w:spacing w:before="100" w:beforeAutospacing="1" w:after="100" w:afterAutospacing="1" w:line="240" w:lineRule="auto"/>
-        <w:rPr>
-          <w:rFonts w:ascii="Times New Roman" w:eastAsia="Times New Roman" w:hAnsi="Times New Roman" w:cs="Times New Roman"/>
-          <w:sz w:val="24"/>
-          <w:szCs w:val="24"/>
-          <w:lang w:eastAsia="en-GB"/>
-        </w:rPr>
-      </w:pPr>
-      <w:r>
-        <w:rPr>
-          <w:rFonts w:ascii="Times New Roman" w:eastAsia="Times New Roman" w:hAnsi="Times New Roman" w:cs="Times New Roman"/>
-          <w:sz w:val="24"/>
-          <w:szCs w:val="24"/>
-          <w:lang w:eastAsia="en-GB"/>
-        </w:rPr>
-        <w:t xml:space="preserve">System Pragmatics </w:t>
-      </w:r>
-    </w:p>
-    <w:p>
-      <w:pPr>
-        <w:numPr>
-          <w:ilvl w:val="1"/>
-          <w:numId w:val="15"/>
-        </w:numPr>
-        <w:shd w:val="clear" w:color="auto" w:fill="FFFFFF"/>
-        <w:spacing w:before="100" w:beforeAutospacing="1" w:after="100" w:afterAutospacing="1" w:line="240" w:lineRule="auto"/>
-        <w:rPr>
-          <w:rFonts w:ascii="Times New Roman" w:eastAsia="Times New Roman" w:hAnsi="Times New Roman" w:cs="Times New Roman"/>
-          <w:sz w:val="24"/>
-          <w:szCs w:val="24"/>
-          <w:lang w:eastAsia="en-GB"/>
-        </w:rPr>
-      </w:pPr>
-      <w:r>
-        <w:rPr>
-          <w:rFonts w:ascii="Times New Roman" w:eastAsia="Times New Roman" w:hAnsi="Times New Roman" w:cs="Times New Roman"/>
-          <w:sz w:val="24"/>
-          <w:szCs w:val="24"/>
-          <w:lang w:eastAsia="en-GB"/>
-        </w:rPr>
-        <w:t>User Interface</w:t>
-      </w:r>
-    </w:p>
-    <w:p>
-      <w:pPr>
-        <w:numPr>
-          <w:ilvl w:val="1"/>
-          <w:numId w:val="15"/>
-        </w:numPr>
-        <w:shd w:val="clear" w:color="auto" w:fill="FFFFFF"/>
-        <w:spacing w:before="100" w:beforeAutospacing="1" w:after="100" w:afterAutospacing="1" w:line="240" w:lineRule="auto"/>
-        <w:rPr>
-          <w:rFonts w:ascii="Times New Roman" w:eastAsia="Times New Roman" w:hAnsi="Times New Roman" w:cs="Times New Roman"/>
-          <w:sz w:val="24"/>
-          <w:szCs w:val="24"/>
-          <w:lang w:eastAsia="en-GB"/>
-        </w:rPr>
-      </w:pPr>
-      <w:r>
-        <w:rPr>
-          <w:rFonts w:ascii="Times New Roman" w:eastAsia="Times New Roman" w:hAnsi="Times New Roman" w:cs="Times New Roman"/>
-          <w:sz w:val="24"/>
-          <w:szCs w:val="24"/>
-          <w:lang w:eastAsia="en-GB"/>
-        </w:rPr>
-        <w:t>I/O management</w:t>
-      </w:r>
-    </w:p>
-    <w:p>
-      <w:pPr>
-        <w:numPr>
-          <w:ilvl w:val="0"/>
-          <w:numId w:val="15"/>
-        </w:numPr>
-        <w:shd w:val="clear" w:color="auto" w:fill="FFFFFF"/>
-        <w:spacing w:before="100" w:beforeAutospacing="1" w:after="100" w:afterAutospacing="1" w:line="240" w:lineRule="auto"/>
-        <w:rPr>
-          <w:rFonts w:ascii="Times New Roman" w:eastAsia="Times New Roman" w:hAnsi="Times New Roman" w:cs="Times New Roman"/>
-          <w:sz w:val="24"/>
-          <w:szCs w:val="24"/>
-          <w:lang w:eastAsia="en-GB"/>
-        </w:rPr>
-      </w:pPr>
-      <w:r>
-        <w:rPr>
-          <w:rFonts w:ascii="Times New Roman" w:eastAsia="Times New Roman" w:hAnsi="Times New Roman" w:cs="Times New Roman"/>
-          <w:sz w:val="24"/>
-          <w:szCs w:val="24"/>
-          <w:lang w:eastAsia="en-GB"/>
-        </w:rPr>
-        <w:t>Ability to segment corpora</w:t>
-      </w:r>
-    </w:p>
-    <w:p>
-      <w:pPr>
-        <w:numPr>
-          <w:ilvl w:val="0"/>
-          <w:numId w:val="15"/>
-        </w:numPr>
-        <w:shd w:val="clear" w:color="auto" w:fill="FFFFFF"/>
-        <w:spacing w:before="100" w:beforeAutospacing="1" w:after="100" w:afterAutospacing="1" w:line="240" w:lineRule="auto"/>
-        <w:rPr>
-          <w:rFonts w:ascii="Times New Roman" w:eastAsia="Times New Roman" w:hAnsi="Times New Roman" w:cs="Times New Roman"/>
-          <w:sz w:val="24"/>
-          <w:szCs w:val="24"/>
-          <w:lang w:eastAsia="en-GB"/>
-        </w:rPr>
-      </w:pPr>
-      <w:r>
-        <w:rPr>
-          <w:rFonts w:ascii="Times New Roman" w:eastAsia="Times New Roman" w:hAnsi="Times New Roman" w:cs="Times New Roman"/>
-          <w:sz w:val="24"/>
-          <w:szCs w:val="24"/>
-          <w:lang w:eastAsia="en-GB"/>
-        </w:rPr>
-        <w:t>Auto correlation implementation</w:t>
-      </w:r>
-    </w:p>
-    <w:p>
-      <w:pPr>
-        <w:pStyle w:val="Heading3"/>
-      </w:pPr>
-      <w:r>
-        <w:t>SOFTWARE ROLE MAPPING</w:t>
-      </w:r>
-    </w:p>
-    <w:p>
-      <w:pPr>
-        <w:numPr>
-          <w:ilvl w:val="0"/>
-          <w:numId w:val="16"/>
-        </w:numPr>
-        <w:shd w:val="clear" w:color="auto" w:fill="FFFFFF"/>
-        <w:spacing w:before="100" w:beforeAutospacing="1" w:after="100" w:afterAutospacing="1" w:line="240" w:lineRule="auto"/>
-        <w:rPr>
-          <w:rFonts w:ascii="Times New Roman" w:eastAsia="Times New Roman" w:hAnsi="Times New Roman" w:cs="Times New Roman"/>
-          <w:sz w:val="24"/>
-          <w:szCs w:val="24"/>
-          <w:lang w:eastAsia="en-GB"/>
-        </w:rPr>
-      </w:pPr>
-      <w:r>
-        <w:rPr>
-          <w:rFonts w:ascii="Times New Roman" w:eastAsia="Times New Roman" w:hAnsi="Times New Roman" w:cs="Times New Roman"/>
-          <w:sz w:val="24"/>
-          <w:szCs w:val="24"/>
-          <w:lang w:eastAsia="en-GB"/>
-        </w:rPr>
-        <w:t xml:space="preserve">UML </w:t>
-      </w:r>
-      <w:proofErr w:type="spellStart"/>
-      <w:r>
-        <w:rPr>
-          <w:rFonts w:ascii="Times New Roman" w:eastAsia="Times New Roman" w:hAnsi="Times New Roman" w:cs="Times New Roman"/>
-          <w:sz w:val="24"/>
-          <w:szCs w:val="24"/>
-          <w:lang w:eastAsia="en-GB"/>
-        </w:rPr>
-        <w:t>modeling</w:t>
-      </w:r>
-      <w:proofErr w:type="spellEnd"/>
-      <w:r>
-        <w:rPr>
-          <w:rFonts w:ascii="Times New Roman" w:eastAsia="Times New Roman" w:hAnsi="Times New Roman" w:cs="Times New Roman"/>
-          <w:sz w:val="24"/>
-          <w:szCs w:val="24"/>
-          <w:lang w:eastAsia="en-GB"/>
-        </w:rPr>
-        <w:t xml:space="preserve"> - group leader</w:t>
-      </w:r>
-    </w:p>
-    <w:p>
-      <w:pPr>
-        <w:numPr>
-          <w:ilvl w:val="0"/>
-          <w:numId w:val="16"/>
-        </w:numPr>
-        <w:shd w:val="clear" w:color="auto" w:fill="FFFFFF"/>
-        <w:spacing w:before="100" w:beforeAutospacing="1" w:after="100" w:afterAutospacing="1" w:line="240" w:lineRule="auto"/>
-        <w:rPr>
-          <w:rFonts w:ascii="Times New Roman" w:eastAsia="Times New Roman" w:hAnsi="Times New Roman" w:cs="Times New Roman"/>
-          <w:sz w:val="24"/>
-          <w:szCs w:val="24"/>
-          <w:lang w:eastAsia="en-GB"/>
-        </w:rPr>
-      </w:pPr>
-      <w:r>
-        <w:rPr>
-          <w:rFonts w:ascii="Times New Roman" w:eastAsia="Times New Roman" w:hAnsi="Times New Roman" w:cs="Times New Roman"/>
-          <w:sz w:val="24"/>
-          <w:szCs w:val="24"/>
-          <w:lang w:eastAsia="en-GB"/>
-        </w:rPr>
-        <w:t>Test document preparation - group leader</w:t>
-      </w:r>
-    </w:p>
-    <w:p>
-      <w:pPr>
-        <w:numPr>
-          <w:ilvl w:val="0"/>
-          <w:numId w:val="16"/>
-        </w:numPr>
-        <w:shd w:val="clear" w:color="auto" w:fill="FFFFFF"/>
-        <w:spacing w:before="100" w:beforeAutospacing="1" w:after="100" w:afterAutospacing="1" w:line="240" w:lineRule="auto"/>
-        <w:rPr>
-          <w:rFonts w:ascii="Times New Roman" w:eastAsia="Times New Roman" w:hAnsi="Times New Roman" w:cs="Times New Roman"/>
-          <w:sz w:val="24"/>
-          <w:szCs w:val="24"/>
-          <w:lang w:eastAsia="en-GB"/>
-        </w:rPr>
-      </w:pPr>
-      <w:r>
-        <w:rPr>
-          <w:rFonts w:ascii="Times New Roman" w:eastAsia="Times New Roman" w:hAnsi="Times New Roman" w:cs="Times New Roman"/>
-          <w:sz w:val="24"/>
-          <w:szCs w:val="24"/>
-          <w:lang w:eastAsia="en-GB"/>
-        </w:rPr>
-        <w:t>Documentation - ISM</w:t>
-      </w:r>
-    </w:p>
-    <w:p>
-      <w:pPr>
-        <w:numPr>
-          <w:ilvl w:val="0"/>
-          <w:numId w:val="16"/>
-        </w:numPr>
-        <w:shd w:val="clear" w:color="auto" w:fill="FFFFFF"/>
-        <w:spacing w:before="100" w:beforeAutospacing="1" w:after="100" w:afterAutospacing="1" w:line="240" w:lineRule="auto"/>
-        <w:rPr>
-          <w:rFonts w:ascii="Times New Roman" w:eastAsia="Times New Roman" w:hAnsi="Times New Roman" w:cs="Times New Roman"/>
-          <w:sz w:val="24"/>
-          <w:szCs w:val="24"/>
-          <w:lang w:eastAsia="en-GB"/>
-        </w:rPr>
-      </w:pPr>
-      <w:r>
-        <w:rPr>
-          <w:rFonts w:ascii="Times New Roman" w:eastAsia="Times New Roman" w:hAnsi="Times New Roman" w:cs="Times New Roman"/>
-          <w:sz w:val="24"/>
-          <w:szCs w:val="24"/>
-          <w:lang w:eastAsia="en-GB"/>
-        </w:rPr>
-        <w:t>Development - web tech/</w:t>
-      </w:r>
-      <w:proofErr w:type="spellStart"/>
-      <w:r>
-        <w:rPr>
-          <w:rFonts w:ascii="Times New Roman" w:eastAsia="Times New Roman" w:hAnsi="Times New Roman" w:cs="Times New Roman"/>
-          <w:sz w:val="24"/>
-          <w:szCs w:val="24"/>
-          <w:lang w:eastAsia="en-GB"/>
-        </w:rPr>
-        <w:t>adv</w:t>
-      </w:r>
-      <w:proofErr w:type="spellEnd"/>
-      <w:r>
-        <w:rPr>
-          <w:rFonts w:ascii="Times New Roman" w:eastAsia="Times New Roman" w:hAnsi="Times New Roman" w:cs="Times New Roman"/>
-          <w:sz w:val="24"/>
-          <w:szCs w:val="24"/>
-          <w:lang w:eastAsia="en-GB"/>
-        </w:rPr>
-        <w:t xml:space="preserve"> </w:t>
-      </w:r>
-      <w:proofErr w:type="spellStart"/>
-      <w:r>
-        <w:rPr>
-          <w:rFonts w:ascii="Times New Roman" w:eastAsia="Times New Roman" w:hAnsi="Times New Roman" w:cs="Times New Roman"/>
-          <w:sz w:val="24"/>
-          <w:szCs w:val="24"/>
-          <w:lang w:eastAsia="en-GB"/>
-        </w:rPr>
-        <w:t>msc</w:t>
-      </w:r>
-      <w:proofErr w:type="spellEnd"/>
-    </w:p>
-    <w:p>
-      <w:pPr>
-        <w:numPr>
-          <w:ilvl w:val="0"/>
-          <w:numId w:val="16"/>
-        </w:numPr>
-        <w:shd w:val="clear" w:color="auto" w:fill="FFFFFF"/>
-        <w:spacing w:before="100" w:beforeAutospacing="1" w:after="100" w:afterAutospacing="1" w:line="240" w:lineRule="auto"/>
-        <w:rPr>
-          <w:rFonts w:ascii="Times New Roman" w:eastAsia="Times New Roman" w:hAnsi="Times New Roman" w:cs="Times New Roman"/>
-          <w:sz w:val="24"/>
-          <w:szCs w:val="24"/>
-          <w:lang w:eastAsia="en-GB"/>
-        </w:rPr>
-      </w:pPr>
-      <w:r>
-        <w:rPr>
-          <w:rFonts w:ascii="Times New Roman" w:eastAsia="Times New Roman" w:hAnsi="Times New Roman" w:cs="Times New Roman"/>
-          <w:sz w:val="24"/>
-          <w:szCs w:val="24"/>
-          <w:lang w:eastAsia="en-GB"/>
-        </w:rPr>
-        <w:t>Unit Testing - web tech/</w:t>
-      </w:r>
-      <w:proofErr w:type="spellStart"/>
-      <w:r>
-        <w:rPr>
-          <w:rFonts w:ascii="Times New Roman" w:eastAsia="Times New Roman" w:hAnsi="Times New Roman" w:cs="Times New Roman"/>
-          <w:sz w:val="24"/>
-          <w:szCs w:val="24"/>
-          <w:lang w:eastAsia="en-GB"/>
-        </w:rPr>
-        <w:t>adv</w:t>
-      </w:r>
-      <w:proofErr w:type="spellEnd"/>
-      <w:r>
-        <w:rPr>
-          <w:rFonts w:ascii="Times New Roman" w:eastAsia="Times New Roman" w:hAnsi="Times New Roman" w:cs="Times New Roman"/>
-          <w:sz w:val="24"/>
-          <w:szCs w:val="24"/>
-          <w:lang w:eastAsia="en-GB"/>
-        </w:rPr>
-        <w:t xml:space="preserve"> </w:t>
-      </w:r>
-      <w:proofErr w:type="spellStart"/>
-      <w:r>
-        <w:rPr>
-          <w:rFonts w:ascii="Times New Roman" w:eastAsia="Times New Roman" w:hAnsi="Times New Roman" w:cs="Times New Roman"/>
-          <w:sz w:val="24"/>
-          <w:szCs w:val="24"/>
-          <w:lang w:eastAsia="en-GB"/>
-        </w:rPr>
-        <w:t>msc</w:t>
-      </w:r>
-      <w:proofErr w:type="spellEnd"/>
-    </w:p>
-    <w:p>
-      <w:pPr>
-        <w:numPr>
-          <w:ilvl w:val="0"/>
-          <w:numId w:val="16"/>
-        </w:numPr>
-        <w:shd w:val="clear" w:color="auto" w:fill="FFFFFF"/>
-        <w:spacing w:before="100" w:beforeAutospacing="1" w:after="100" w:afterAutospacing="1" w:line="240" w:lineRule="auto"/>
-        <w:rPr>
-          <w:rFonts w:ascii="Times New Roman" w:eastAsia="Times New Roman" w:hAnsi="Times New Roman" w:cs="Times New Roman"/>
-          <w:sz w:val="24"/>
-          <w:szCs w:val="24"/>
-          <w:lang w:eastAsia="en-GB"/>
-        </w:rPr>
-      </w:pPr>
-      <w:r>
-        <w:rPr>
-          <w:rFonts w:ascii="Times New Roman" w:eastAsia="Times New Roman" w:hAnsi="Times New Roman" w:cs="Times New Roman"/>
-          <w:sz w:val="24"/>
-          <w:szCs w:val="24"/>
-          <w:lang w:eastAsia="en-GB"/>
-        </w:rPr>
-        <w:t xml:space="preserve">Integration testing - </w:t>
-      </w:r>
-      <w:proofErr w:type="spellStart"/>
-      <w:r>
-        <w:rPr>
-          <w:rFonts w:ascii="Times New Roman" w:eastAsia="Times New Roman" w:hAnsi="Times New Roman" w:cs="Times New Roman"/>
-          <w:sz w:val="24"/>
-          <w:szCs w:val="24"/>
-          <w:lang w:eastAsia="en-GB"/>
-        </w:rPr>
-        <w:t>nw</w:t>
-      </w:r>
-      <w:proofErr w:type="spellEnd"/>
-      <w:r>
-        <w:rPr>
-          <w:rFonts w:ascii="Times New Roman" w:eastAsia="Times New Roman" w:hAnsi="Times New Roman" w:cs="Times New Roman"/>
-          <w:sz w:val="24"/>
-          <w:szCs w:val="24"/>
-          <w:lang w:eastAsia="en-GB"/>
-        </w:rPr>
-        <w:t xml:space="preserve"> technology</w:t>
-      </w:r>
-    </w:p>
-    <w:p>
-      <w:pPr>
-        <w:numPr>
-          <w:ilvl w:val="0"/>
-          <w:numId w:val="16"/>
-        </w:numPr>
-        <w:shd w:val="clear" w:color="auto" w:fill="FFFFFF"/>
-        <w:spacing w:before="100" w:beforeAutospacing="1" w:after="100" w:afterAutospacing="1" w:line="240" w:lineRule="auto"/>
-        <w:rPr>
-          <w:rFonts w:ascii="Times New Roman" w:eastAsia="Times New Roman" w:hAnsi="Times New Roman" w:cs="Times New Roman"/>
-          <w:sz w:val="24"/>
-          <w:szCs w:val="24"/>
-          <w:lang w:eastAsia="en-GB"/>
-        </w:rPr>
-      </w:pPr>
-      <w:r>
-        <w:rPr>
-          <w:rFonts w:ascii="Times New Roman" w:eastAsia="Times New Roman" w:hAnsi="Times New Roman" w:cs="Times New Roman"/>
-          <w:sz w:val="24"/>
-          <w:szCs w:val="24"/>
-          <w:lang w:eastAsia="en-GB"/>
-        </w:rPr>
-        <w:t>Load testing - internet security</w:t>
-      </w:r>
-    </w:p>
-    <w:p>
-      <w:pPr>
-        <w:spacing w:before="153" w:after="0" w:line="240" w:lineRule="auto"/>
-        <w:outlineLvl w:val="1"/>
+      </w:pPr>
+      <w:r>
         <w:rPr>
           <w:rFonts w:ascii="inherit" w:eastAsia="Times New Roman" w:hAnsi="inherit" w:cs="Helvetica"/>
           <w:b/>
@@ -2494,8 +2062,606 @@
           <w:szCs w:val="33"/>
           <w:lang w:eastAsia="en-GB"/>
         </w:rPr>
-      </w:pPr>
-      <w:r>
+        <w:t>SOFTWARE PROJECT MANAGEMENT NOTES</w:t>
+      </w:r>
+    </w:p>
+    <w:p>
+      <w:pPr>
+        <w:spacing w:after="0" w:line="240" w:lineRule="auto"/>
+        <w:rPr>
+          <w:rFonts w:ascii="Times New Roman" w:eastAsia="Times New Roman" w:hAnsi="Times New Roman" w:cs="Times New Roman"/>
+          <w:sz w:val="24"/>
+          <w:szCs w:val="24"/>
+          <w:lang w:eastAsia="en-GB"/>
+        </w:rPr>
+      </w:pPr>
+      <w:r>
+        <w:rPr>
+          <w:rFonts w:ascii="Times New Roman" w:eastAsia="Times New Roman" w:hAnsi="Times New Roman" w:cs="Times New Roman"/>
+          <w:sz w:val="24"/>
+          <w:szCs w:val="24"/>
+          <w:lang w:eastAsia="en-GB"/>
+        </w:rPr>
+        <w:t>The project is to be completed in three phases</w:t>
+      </w:r>
+    </w:p>
+    <w:p>
+      <w:pPr>
+        <w:numPr>
+          <w:ilvl w:val="0"/>
+          <w:numId w:val="15"/>
+        </w:numPr>
+        <w:shd w:val="clear" w:color="auto" w:fill="FFFFFF"/>
+        <w:spacing w:before="100" w:beforeAutospacing="1" w:after="100" w:afterAutospacing="1" w:line="240" w:lineRule="auto"/>
+        <w:rPr>
+          <w:rFonts w:ascii="Times New Roman" w:eastAsia="Times New Roman" w:hAnsi="Times New Roman" w:cs="Times New Roman"/>
+          <w:sz w:val="24"/>
+          <w:szCs w:val="24"/>
+          <w:lang w:eastAsia="en-GB"/>
+        </w:rPr>
+      </w:pPr>
+      <w:r>
+        <w:rPr>
+          <w:rFonts w:ascii="Times New Roman" w:eastAsia="Times New Roman" w:hAnsi="Times New Roman" w:cs="Times New Roman"/>
+          <w:sz w:val="24"/>
+          <w:szCs w:val="24"/>
+          <w:lang w:eastAsia="en-GB"/>
+        </w:rPr>
+        <w:t xml:space="preserve">System Pragmatics </w:t>
+      </w:r>
+    </w:p>
+    <w:p>
+      <w:pPr>
+        <w:numPr>
+          <w:ilvl w:val="1"/>
+          <w:numId w:val="15"/>
+        </w:numPr>
+        <w:shd w:val="clear" w:color="auto" w:fill="FFFFFF"/>
+        <w:spacing w:before="100" w:beforeAutospacing="1" w:after="100" w:afterAutospacing="1" w:line="240" w:lineRule="auto"/>
+        <w:rPr>
+          <w:rFonts w:ascii="Times New Roman" w:eastAsia="Times New Roman" w:hAnsi="Times New Roman" w:cs="Times New Roman"/>
+          <w:sz w:val="24"/>
+          <w:szCs w:val="24"/>
+          <w:lang w:eastAsia="en-GB"/>
+        </w:rPr>
+      </w:pPr>
+      <w:r>
+        <w:rPr>
+          <w:rFonts w:ascii="Times New Roman" w:eastAsia="Times New Roman" w:hAnsi="Times New Roman" w:cs="Times New Roman"/>
+          <w:sz w:val="24"/>
+          <w:szCs w:val="24"/>
+          <w:lang w:eastAsia="en-GB"/>
+        </w:rPr>
+        <w:t>User Interface</w:t>
+      </w:r>
+    </w:p>
+    <w:p>
+      <w:pPr>
+        <w:numPr>
+          <w:ilvl w:val="1"/>
+          <w:numId w:val="15"/>
+        </w:numPr>
+        <w:shd w:val="clear" w:color="auto" w:fill="FFFFFF"/>
+        <w:spacing w:before="100" w:beforeAutospacing="1" w:after="100" w:afterAutospacing="1" w:line="240" w:lineRule="auto"/>
+        <w:rPr>
+          <w:rFonts w:ascii="Times New Roman" w:eastAsia="Times New Roman" w:hAnsi="Times New Roman" w:cs="Times New Roman"/>
+          <w:sz w:val="24"/>
+          <w:szCs w:val="24"/>
+          <w:lang w:eastAsia="en-GB"/>
+        </w:rPr>
+      </w:pPr>
+      <w:r>
+        <w:rPr>
+          <w:rFonts w:ascii="Times New Roman" w:eastAsia="Times New Roman" w:hAnsi="Times New Roman" w:cs="Times New Roman"/>
+          <w:sz w:val="24"/>
+          <w:szCs w:val="24"/>
+          <w:lang w:eastAsia="en-GB"/>
+        </w:rPr>
+        <w:t>I/O management</w:t>
+      </w:r>
+    </w:p>
+    <w:p>
+      <w:pPr>
+        <w:numPr>
+          <w:ilvl w:val="0"/>
+          <w:numId w:val="15"/>
+        </w:numPr>
+        <w:shd w:val="clear" w:color="auto" w:fill="FFFFFF"/>
+        <w:spacing w:before="100" w:beforeAutospacing="1" w:after="100" w:afterAutospacing="1" w:line="240" w:lineRule="auto"/>
+        <w:rPr>
+          <w:rFonts w:ascii="Times New Roman" w:eastAsia="Times New Roman" w:hAnsi="Times New Roman" w:cs="Times New Roman"/>
+          <w:sz w:val="24"/>
+          <w:szCs w:val="24"/>
+          <w:lang w:eastAsia="en-GB"/>
+        </w:rPr>
+      </w:pPr>
+      <w:r>
+        <w:rPr>
+          <w:rFonts w:ascii="Times New Roman" w:eastAsia="Times New Roman" w:hAnsi="Times New Roman" w:cs="Times New Roman"/>
+          <w:sz w:val="24"/>
+          <w:szCs w:val="24"/>
+          <w:lang w:eastAsia="en-GB"/>
+        </w:rPr>
+        <w:t>Ability to segment corpora</w:t>
+      </w:r>
+    </w:p>
+    <w:p>
+      <w:pPr>
+        <w:numPr>
+          <w:ilvl w:val="0"/>
+          <w:numId w:val="15"/>
+        </w:numPr>
+        <w:shd w:val="clear" w:color="auto" w:fill="FFFFFF"/>
+        <w:spacing w:before="100" w:beforeAutospacing="1" w:after="100" w:afterAutospacing="1" w:line="240" w:lineRule="auto"/>
+        <w:rPr>
+          <w:rFonts w:ascii="Times New Roman" w:eastAsia="Times New Roman" w:hAnsi="Times New Roman" w:cs="Times New Roman"/>
+          <w:sz w:val="24"/>
+          <w:szCs w:val="24"/>
+          <w:lang w:eastAsia="en-GB"/>
+        </w:rPr>
+      </w:pPr>
+      <w:r>
+        <w:rPr>
+          <w:rFonts w:ascii="Times New Roman" w:eastAsia="Times New Roman" w:hAnsi="Times New Roman" w:cs="Times New Roman"/>
+          <w:sz w:val="24"/>
+          <w:szCs w:val="24"/>
+          <w:lang w:eastAsia="en-GB"/>
+        </w:rPr>
+        <w:t>Auto correlation implementation</w:t>
+      </w:r>
+    </w:p>
+    <w:p>
+      <w:pPr>
+        <w:pStyle w:val="Heading3"/>
+      </w:pPr>
+      <w:r>
+        <w:t>SOFTWARE ROLE MAPPING</w:t>
+      </w:r>
+    </w:p>
+    <w:p>
+      <w:pPr>
+        <w:numPr>
+          <w:ilvl w:val="0"/>
+          <w:numId w:val="16"/>
+        </w:numPr>
+        <w:shd w:val="clear" w:color="auto" w:fill="FFFFFF"/>
+        <w:spacing w:before="100" w:beforeAutospacing="1" w:after="100" w:afterAutospacing="1" w:line="240" w:lineRule="auto"/>
+        <w:rPr>
+          <w:rFonts w:ascii="Times New Roman" w:eastAsia="Times New Roman" w:hAnsi="Times New Roman" w:cs="Times New Roman"/>
+          <w:sz w:val="24"/>
+          <w:szCs w:val="24"/>
+          <w:lang w:eastAsia="en-GB"/>
+        </w:rPr>
+      </w:pPr>
+      <w:r>
+        <w:rPr>
+          <w:rFonts w:ascii="Times New Roman" w:eastAsia="Times New Roman" w:hAnsi="Times New Roman" w:cs="Times New Roman"/>
+          <w:sz w:val="24"/>
+          <w:szCs w:val="24"/>
+          <w:lang w:eastAsia="en-GB"/>
+        </w:rPr>
+        <w:t xml:space="preserve">UML </w:t>
+      </w:r>
+      <w:proofErr w:type="spellStart"/>
+      <w:r>
+        <w:rPr>
+          <w:rFonts w:ascii="Times New Roman" w:eastAsia="Times New Roman" w:hAnsi="Times New Roman" w:cs="Times New Roman"/>
+          <w:sz w:val="24"/>
+          <w:szCs w:val="24"/>
+          <w:lang w:eastAsia="en-GB"/>
+        </w:rPr>
+        <w:t>modeling</w:t>
+      </w:r>
+      <w:proofErr w:type="spellEnd"/>
+      <w:r>
+        <w:rPr>
+          <w:rFonts w:ascii="Times New Roman" w:eastAsia="Times New Roman" w:hAnsi="Times New Roman" w:cs="Times New Roman"/>
+          <w:sz w:val="24"/>
+          <w:szCs w:val="24"/>
+          <w:lang w:eastAsia="en-GB"/>
+        </w:rPr>
+        <w:t xml:space="preserve"> - group leader</w:t>
+      </w:r>
+    </w:p>
+    <w:p>
+      <w:pPr>
+        <w:numPr>
+          <w:ilvl w:val="0"/>
+          <w:numId w:val="16"/>
+        </w:numPr>
+        <w:shd w:val="clear" w:color="auto" w:fill="FFFFFF"/>
+        <w:spacing w:before="100" w:beforeAutospacing="1" w:after="100" w:afterAutospacing="1" w:line="240" w:lineRule="auto"/>
+        <w:rPr>
+          <w:rFonts w:ascii="Times New Roman" w:eastAsia="Times New Roman" w:hAnsi="Times New Roman" w:cs="Times New Roman"/>
+          <w:sz w:val="24"/>
+          <w:szCs w:val="24"/>
+          <w:lang w:eastAsia="en-GB"/>
+        </w:rPr>
+      </w:pPr>
+      <w:r>
+        <w:rPr>
+          <w:rFonts w:ascii="Times New Roman" w:eastAsia="Times New Roman" w:hAnsi="Times New Roman" w:cs="Times New Roman"/>
+          <w:sz w:val="24"/>
+          <w:szCs w:val="24"/>
+          <w:lang w:eastAsia="en-GB"/>
+        </w:rPr>
+        <w:t>Test document preparation - group leader</w:t>
+      </w:r>
+    </w:p>
+    <w:p>
+      <w:pPr>
+        <w:numPr>
+          <w:ilvl w:val="0"/>
+          <w:numId w:val="16"/>
+        </w:numPr>
+        <w:shd w:val="clear" w:color="auto" w:fill="FFFFFF"/>
+        <w:spacing w:before="100" w:beforeAutospacing="1" w:after="100" w:afterAutospacing="1" w:line="240" w:lineRule="auto"/>
+        <w:rPr>
+          <w:rFonts w:ascii="Times New Roman" w:eastAsia="Times New Roman" w:hAnsi="Times New Roman" w:cs="Times New Roman"/>
+          <w:sz w:val="24"/>
+          <w:szCs w:val="24"/>
+          <w:lang w:eastAsia="en-GB"/>
+        </w:rPr>
+      </w:pPr>
+      <w:r>
+        <w:rPr>
+          <w:rFonts w:ascii="Times New Roman" w:eastAsia="Times New Roman" w:hAnsi="Times New Roman" w:cs="Times New Roman"/>
+          <w:sz w:val="24"/>
+          <w:szCs w:val="24"/>
+          <w:lang w:eastAsia="en-GB"/>
+        </w:rPr>
+        <w:t xml:space="preserve">Documentation </w:t>
+      </w:r>
+      <w:r>
+        <w:rPr>
+          <w:rFonts w:ascii="Times New Roman" w:eastAsia="Times New Roman" w:hAnsi="Times New Roman" w:cs="Times New Roman"/>
+          <w:sz w:val="24"/>
+          <w:szCs w:val="24"/>
+          <w:lang w:eastAsia="en-GB"/>
+        </w:rPr>
+        <w:t>–</w:t>
+      </w:r>
+      <w:r>
+        <w:rPr>
+          <w:rFonts w:ascii="Times New Roman" w:eastAsia="Times New Roman" w:hAnsi="Times New Roman" w:cs="Times New Roman"/>
+          <w:sz w:val="24"/>
+          <w:szCs w:val="24"/>
+          <w:lang w:eastAsia="en-GB"/>
+        </w:rPr>
+        <w:t xml:space="preserve"> ISM</w:t>
+      </w:r>
+    </w:p>
+    <w:p>
+      <w:pPr>
+        <w:numPr>
+          <w:ilvl w:val="0"/>
+          <w:numId w:val="16"/>
+        </w:numPr>
+        <w:shd w:val="clear" w:color="auto" w:fill="FFFFFF"/>
+        <w:spacing w:before="100" w:beforeAutospacing="1" w:after="100" w:afterAutospacing="1" w:line="240" w:lineRule="auto"/>
+        <w:rPr>
+          <w:rFonts w:ascii="Times New Roman" w:eastAsia="Times New Roman" w:hAnsi="Times New Roman" w:cs="Times New Roman"/>
+          <w:sz w:val="24"/>
+          <w:szCs w:val="24"/>
+          <w:lang w:eastAsia="en-GB"/>
+        </w:rPr>
+      </w:pPr>
+      <w:r>
+        <w:rPr>
+          <w:rFonts w:ascii="Times New Roman" w:eastAsia="Times New Roman" w:hAnsi="Times New Roman" w:cs="Times New Roman"/>
+          <w:sz w:val="24"/>
+          <w:szCs w:val="24"/>
+          <w:lang w:eastAsia="en-GB"/>
+        </w:rPr>
+        <w:t>Database Design – ISM</w:t>
+      </w:r>
+    </w:p>
+    <w:p>
+      <w:pPr>
+        <w:numPr>
+          <w:ilvl w:val="0"/>
+          <w:numId w:val="16"/>
+        </w:numPr>
+        <w:shd w:val="clear" w:color="auto" w:fill="FFFFFF"/>
+        <w:spacing w:before="100" w:beforeAutospacing="1" w:after="100" w:afterAutospacing="1" w:line="240" w:lineRule="auto"/>
+        <w:rPr>
+          <w:rFonts w:ascii="Times New Roman" w:eastAsia="Times New Roman" w:hAnsi="Times New Roman" w:cs="Times New Roman"/>
+          <w:sz w:val="24"/>
+          <w:szCs w:val="24"/>
+          <w:lang w:eastAsia="en-GB"/>
+        </w:rPr>
+      </w:pPr>
+      <w:r>
+        <w:rPr>
+          <w:rFonts w:ascii="Times New Roman" w:eastAsia="Times New Roman" w:hAnsi="Times New Roman" w:cs="Times New Roman"/>
+          <w:sz w:val="24"/>
+          <w:szCs w:val="24"/>
+          <w:lang w:eastAsia="en-GB"/>
+        </w:rPr>
+        <w:t xml:space="preserve">Data Generation – </w:t>
+      </w:r>
+      <w:proofErr w:type="spellStart"/>
+      <w:r>
+        <w:rPr>
+          <w:rFonts w:ascii="Times New Roman" w:eastAsia="Times New Roman" w:hAnsi="Times New Roman" w:cs="Times New Roman"/>
+          <w:sz w:val="24"/>
+          <w:szCs w:val="24"/>
+          <w:lang w:eastAsia="en-GB"/>
+        </w:rPr>
+        <w:t>nw</w:t>
+      </w:r>
+      <w:proofErr w:type="spellEnd"/>
+      <w:r>
+        <w:rPr>
+          <w:rFonts w:ascii="Times New Roman" w:eastAsia="Times New Roman" w:hAnsi="Times New Roman" w:cs="Times New Roman"/>
+          <w:sz w:val="24"/>
+          <w:szCs w:val="24"/>
+          <w:lang w:eastAsia="en-GB"/>
+        </w:rPr>
+        <w:t xml:space="preserve"> tech/internet security</w:t>
+      </w:r>
+    </w:p>
+    <w:p>
+      <w:pPr>
+        <w:numPr>
+          <w:ilvl w:val="0"/>
+          <w:numId w:val="16"/>
+        </w:numPr>
+        <w:shd w:val="clear" w:color="auto" w:fill="FFFFFF"/>
+        <w:spacing w:before="100" w:beforeAutospacing="1" w:after="100" w:afterAutospacing="1" w:line="240" w:lineRule="auto"/>
+        <w:rPr>
+          <w:rFonts w:ascii="Times New Roman" w:eastAsia="Times New Roman" w:hAnsi="Times New Roman" w:cs="Times New Roman"/>
+          <w:sz w:val="24"/>
+          <w:szCs w:val="24"/>
+          <w:lang w:eastAsia="en-GB"/>
+        </w:rPr>
+      </w:pPr>
+      <w:r>
+        <w:rPr>
+          <w:rFonts w:ascii="Times New Roman" w:eastAsia="Times New Roman" w:hAnsi="Times New Roman" w:cs="Times New Roman"/>
+          <w:sz w:val="24"/>
+          <w:szCs w:val="24"/>
+          <w:lang w:eastAsia="en-GB"/>
+        </w:rPr>
+        <w:lastRenderedPageBreak/>
+        <w:t>Development - web tech/</w:t>
+      </w:r>
+      <w:proofErr w:type="spellStart"/>
+      <w:r>
+        <w:rPr>
+          <w:rFonts w:ascii="Times New Roman" w:eastAsia="Times New Roman" w:hAnsi="Times New Roman" w:cs="Times New Roman"/>
+          <w:sz w:val="24"/>
+          <w:szCs w:val="24"/>
+          <w:lang w:eastAsia="en-GB"/>
+        </w:rPr>
+        <w:t>adv</w:t>
+      </w:r>
+      <w:proofErr w:type="spellEnd"/>
+      <w:r>
+        <w:rPr>
+          <w:rFonts w:ascii="Times New Roman" w:eastAsia="Times New Roman" w:hAnsi="Times New Roman" w:cs="Times New Roman"/>
+          <w:sz w:val="24"/>
+          <w:szCs w:val="24"/>
+          <w:lang w:eastAsia="en-GB"/>
+        </w:rPr>
+        <w:t xml:space="preserve"> </w:t>
+      </w:r>
+      <w:proofErr w:type="spellStart"/>
+      <w:r>
+        <w:rPr>
+          <w:rFonts w:ascii="Times New Roman" w:eastAsia="Times New Roman" w:hAnsi="Times New Roman" w:cs="Times New Roman"/>
+          <w:sz w:val="24"/>
+          <w:szCs w:val="24"/>
+          <w:lang w:eastAsia="en-GB"/>
+        </w:rPr>
+        <w:t>msc</w:t>
+      </w:r>
+      <w:proofErr w:type="spellEnd"/>
+    </w:p>
+    <w:p>
+      <w:pPr>
+        <w:numPr>
+          <w:ilvl w:val="0"/>
+          <w:numId w:val="16"/>
+        </w:numPr>
+        <w:shd w:val="clear" w:color="auto" w:fill="FFFFFF"/>
+        <w:spacing w:before="100" w:beforeAutospacing="1" w:after="100" w:afterAutospacing="1" w:line="240" w:lineRule="auto"/>
+        <w:rPr>
+          <w:rFonts w:ascii="Times New Roman" w:eastAsia="Times New Roman" w:hAnsi="Times New Roman" w:cs="Times New Roman"/>
+          <w:sz w:val="24"/>
+          <w:szCs w:val="24"/>
+          <w:lang w:eastAsia="en-GB"/>
+        </w:rPr>
+      </w:pPr>
+      <w:r>
+        <w:rPr>
+          <w:rFonts w:ascii="Times New Roman" w:eastAsia="Times New Roman" w:hAnsi="Times New Roman" w:cs="Times New Roman"/>
+          <w:sz w:val="24"/>
+          <w:szCs w:val="24"/>
+          <w:lang w:eastAsia="en-GB"/>
+        </w:rPr>
+        <w:t>Unit Testing - web tech/</w:t>
+      </w:r>
+      <w:proofErr w:type="spellStart"/>
+      <w:r>
+        <w:rPr>
+          <w:rFonts w:ascii="Times New Roman" w:eastAsia="Times New Roman" w:hAnsi="Times New Roman" w:cs="Times New Roman"/>
+          <w:sz w:val="24"/>
+          <w:szCs w:val="24"/>
+          <w:lang w:eastAsia="en-GB"/>
+        </w:rPr>
+        <w:t>adv</w:t>
+      </w:r>
+      <w:proofErr w:type="spellEnd"/>
+      <w:r>
+        <w:rPr>
+          <w:rFonts w:ascii="Times New Roman" w:eastAsia="Times New Roman" w:hAnsi="Times New Roman" w:cs="Times New Roman"/>
+          <w:sz w:val="24"/>
+          <w:szCs w:val="24"/>
+          <w:lang w:eastAsia="en-GB"/>
+        </w:rPr>
+        <w:t xml:space="preserve"> </w:t>
+      </w:r>
+      <w:proofErr w:type="spellStart"/>
+      <w:r>
+        <w:rPr>
+          <w:rFonts w:ascii="Times New Roman" w:eastAsia="Times New Roman" w:hAnsi="Times New Roman" w:cs="Times New Roman"/>
+          <w:sz w:val="24"/>
+          <w:szCs w:val="24"/>
+          <w:lang w:eastAsia="en-GB"/>
+        </w:rPr>
+        <w:t>msc</w:t>
+      </w:r>
+      <w:proofErr w:type="spellEnd"/>
+    </w:p>
+    <w:p>
+      <w:pPr>
+        <w:numPr>
+          <w:ilvl w:val="0"/>
+          <w:numId w:val="16"/>
+        </w:numPr>
+        <w:shd w:val="clear" w:color="auto" w:fill="FFFFFF"/>
+        <w:spacing w:before="100" w:beforeAutospacing="1" w:after="100" w:afterAutospacing="1" w:line="240" w:lineRule="auto"/>
+        <w:rPr>
+          <w:rFonts w:ascii="Times New Roman" w:eastAsia="Times New Roman" w:hAnsi="Times New Roman" w:cs="Times New Roman"/>
+          <w:sz w:val="24"/>
+          <w:szCs w:val="24"/>
+          <w:lang w:eastAsia="en-GB"/>
+        </w:rPr>
+      </w:pPr>
+      <w:r>
+        <w:rPr>
+          <w:rFonts w:ascii="Times New Roman" w:eastAsia="Times New Roman" w:hAnsi="Times New Roman" w:cs="Times New Roman"/>
+          <w:sz w:val="24"/>
+          <w:szCs w:val="24"/>
+          <w:lang w:eastAsia="en-GB"/>
+        </w:rPr>
+        <w:t xml:space="preserve">Integration testing - </w:t>
+      </w:r>
+      <w:proofErr w:type="spellStart"/>
+      <w:r>
+        <w:rPr>
+          <w:rFonts w:ascii="Times New Roman" w:eastAsia="Times New Roman" w:hAnsi="Times New Roman" w:cs="Times New Roman"/>
+          <w:sz w:val="24"/>
+          <w:szCs w:val="24"/>
+          <w:lang w:eastAsia="en-GB"/>
+        </w:rPr>
+        <w:t>nw</w:t>
+      </w:r>
+      <w:proofErr w:type="spellEnd"/>
+      <w:r>
+        <w:rPr>
+          <w:rFonts w:ascii="Times New Roman" w:eastAsia="Times New Roman" w:hAnsi="Times New Roman" w:cs="Times New Roman"/>
+          <w:sz w:val="24"/>
+          <w:szCs w:val="24"/>
+          <w:lang w:eastAsia="en-GB"/>
+        </w:rPr>
+        <w:t xml:space="preserve"> technology</w:t>
+      </w:r>
+    </w:p>
+    <w:p>
+      <w:pPr>
+        <w:numPr>
+          <w:ilvl w:val="0"/>
+          <w:numId w:val="16"/>
+        </w:numPr>
+        <w:shd w:val="clear" w:color="auto" w:fill="FFFFFF"/>
+        <w:spacing w:before="100" w:beforeAutospacing="1" w:after="100" w:afterAutospacing="1" w:line="240" w:lineRule="auto"/>
+        <w:rPr>
+          <w:rFonts w:ascii="Times New Roman" w:eastAsia="Times New Roman" w:hAnsi="Times New Roman" w:cs="Times New Roman"/>
+          <w:sz w:val="24"/>
+          <w:szCs w:val="24"/>
+          <w:lang w:eastAsia="en-GB"/>
+        </w:rPr>
+      </w:pPr>
+      <w:r>
+        <w:rPr>
+          <w:rFonts w:ascii="Times New Roman" w:eastAsia="Times New Roman" w:hAnsi="Times New Roman" w:cs="Times New Roman"/>
+          <w:sz w:val="24"/>
+          <w:szCs w:val="24"/>
+          <w:lang w:eastAsia="en-GB"/>
+        </w:rPr>
+        <w:t>Authentication – web tech/</w:t>
+      </w:r>
+      <w:proofErr w:type="spellStart"/>
+      <w:r>
+        <w:rPr>
+          <w:rFonts w:ascii="Times New Roman" w:eastAsia="Times New Roman" w:hAnsi="Times New Roman" w:cs="Times New Roman"/>
+          <w:sz w:val="24"/>
+          <w:szCs w:val="24"/>
+          <w:lang w:eastAsia="en-GB"/>
+        </w:rPr>
+        <w:t>int</w:t>
+      </w:r>
+      <w:proofErr w:type="spellEnd"/>
+      <w:r>
+        <w:rPr>
+          <w:rFonts w:ascii="Times New Roman" w:eastAsia="Times New Roman" w:hAnsi="Times New Roman" w:cs="Times New Roman"/>
+          <w:sz w:val="24"/>
+          <w:szCs w:val="24"/>
+          <w:lang w:eastAsia="en-GB"/>
+        </w:rPr>
+        <w:t xml:space="preserve"> security</w:t>
+      </w:r>
+    </w:p>
+    <w:p>
+      <w:pPr>
+        <w:numPr>
+          <w:ilvl w:val="0"/>
+          <w:numId w:val="16"/>
+        </w:numPr>
+        <w:shd w:val="clear" w:color="auto" w:fill="FFFFFF"/>
+        <w:spacing w:before="100" w:beforeAutospacing="1" w:after="100" w:afterAutospacing="1" w:line="240" w:lineRule="auto"/>
+        <w:rPr>
+          <w:rFonts w:ascii="Times New Roman" w:eastAsia="Times New Roman" w:hAnsi="Times New Roman" w:cs="Times New Roman"/>
+          <w:sz w:val="24"/>
+          <w:szCs w:val="24"/>
+          <w:lang w:eastAsia="en-GB"/>
+        </w:rPr>
+      </w:pPr>
+      <w:r>
+        <w:rPr>
+          <w:rFonts w:ascii="Times New Roman" w:eastAsia="Times New Roman" w:hAnsi="Times New Roman" w:cs="Times New Roman"/>
+          <w:sz w:val="24"/>
+          <w:szCs w:val="24"/>
+          <w:lang w:eastAsia="en-GB"/>
+        </w:rPr>
+        <w:t>Load testing - internet security</w:t>
+      </w:r>
+      <w:r>
+        <w:rPr>
+          <w:rFonts w:ascii="Times New Roman" w:eastAsia="Times New Roman" w:hAnsi="Times New Roman" w:cs="Times New Roman"/>
+          <w:sz w:val="24"/>
+          <w:szCs w:val="24"/>
+          <w:lang w:eastAsia="en-GB"/>
+        </w:rPr>
+        <w:t>/</w:t>
+      </w:r>
+      <w:proofErr w:type="spellStart"/>
+      <w:r>
+        <w:rPr>
+          <w:rFonts w:ascii="Times New Roman" w:eastAsia="Times New Roman" w:hAnsi="Times New Roman" w:cs="Times New Roman"/>
+          <w:sz w:val="24"/>
+          <w:szCs w:val="24"/>
+          <w:lang w:eastAsia="en-GB"/>
+        </w:rPr>
+        <w:t>nw</w:t>
+      </w:r>
+      <w:proofErr w:type="spellEnd"/>
+      <w:r>
+        <w:rPr>
+          <w:rFonts w:ascii="Times New Roman" w:eastAsia="Times New Roman" w:hAnsi="Times New Roman" w:cs="Times New Roman"/>
+          <w:sz w:val="24"/>
+          <w:szCs w:val="24"/>
+          <w:lang w:eastAsia="en-GB"/>
+        </w:rPr>
+        <w:t xml:space="preserve"> technology</w:t>
+      </w:r>
+    </w:p>
+    <w:p>
+      <w:pPr>
+        <w:spacing w:before="153" w:after="0" w:line="240" w:lineRule="auto"/>
+        <w:outlineLvl w:val="1"/>
         <w:rPr>
           <w:rFonts w:ascii="inherit" w:eastAsia="Times New Roman" w:hAnsi="inherit" w:cs="Helvetica"/>
           <w:b/>
@@ -2505,7 +2671,17 @@
           <w:szCs w:val="33"/>
           <w:lang w:eastAsia="en-GB"/>
         </w:rPr>
-        <w:lastRenderedPageBreak/>
+      </w:pPr>
+      <w:r>
+        <w:rPr>
+          <w:rFonts w:ascii="inherit" w:eastAsia="Times New Roman" w:hAnsi="inherit" w:cs="Helvetica"/>
+          <w:b/>
+          <w:bCs/>
+          <w:color w:val="000000"/>
+          <w:sz w:val="33"/>
+          <w:szCs w:val="33"/>
+          <w:lang w:eastAsia="en-GB"/>
+        </w:rPr>
         <w:t>REFERENCES</w:t>
       </w:r>
     </w:p>
@@ -2519,8 +2695,6 @@
           <w:lang w:eastAsia="en-GB"/>
         </w:rPr>
       </w:pPr>
-      <w:bookmarkStart w:id="0" w:name="_GoBack"/>
-      <w:bookmarkEnd w:id="0"/>
       <w:proofErr w:type="spellStart"/>
       <w:r>
         <w:rPr>
@@ -2705,7 +2879,7 @@
 
 <file path=word/numbering.xml><?xml version="1.0" encoding="utf-8"?>
 <w:numbering xmlns:wpc="http://schemas.microsoft.com/office/word/2010/wordprocessingCanvas" xmlns:mc="http://schemas.openxmlformats.org/markup-compatibility/2006" xmlns:o="urn:schemas-microsoft-com:office:office" xmlns:r="http://schemas.openxmlformats.org/officeDocument/2006/relationships" xmlns:m="http://schemas.openxmlformats.org/officeDocument/2006/math" xmlns:v="urn:schemas-microsoft-com:vml" xmlns:wp14="http://schemas.microsoft.com/office/word/2010/wordprocessingDrawing" xmlns:wp="http://schemas.openxmlformats.org/drawingml/2006/wordprocessingDrawing" xmlns:w10="urn:schemas-microsoft-com:office:word" xmlns:w="http://schemas.openxmlformats.org/wordprocessingml/2006/main" xmlns:w14="http://schemas.microsoft.com/office/word/2010/wordml" xmlns:w15="http://schemas.microsoft.com/office/word/2012/wordml" xmlns:wpg="http://schemas.microsoft.com/office/word/2010/wordprocessingGroup" xmlns:wpi="http://schemas.microsoft.com/office/word/2010/wordprocessingInk" xmlns:wne="http://schemas.microsoft.com/office/word/2006/wordml" xmlns:wps="http://schemas.microsoft.com/office/word/2010/wordprocessingShape" mc:Ignorable="w14 w15 wp14">
-  <w:abstractNum w:abstractNumId="0" w15:restartNumberingAfterBreak="0">
+  <w:abstractNum w:abstractNumId="0">
     <w:nsid w:val="01856E37"/>
     <w:multiLevelType w:val="multilevel"/>
     <w:tmpl w:val="20E2DC1E"/>
@@ -2818,7 +2992,7 @@
       </w:pPr>
     </w:lvl>
   </w:abstractNum>
-  <w:abstractNum w:abstractNumId="1" w15:restartNumberingAfterBreak="0">
+  <w:abstractNum w:abstractNumId="1">
     <w:nsid w:val="0E976643"/>
     <w:multiLevelType w:val="multilevel"/>
     <w:tmpl w:val="B3C2C050"/>
@@ -2967,7 +3141,7 @@
       </w:rPr>
     </w:lvl>
   </w:abstractNum>
-  <w:abstractNum w:abstractNumId="2" w15:restartNumberingAfterBreak="0">
+  <w:abstractNum w:abstractNumId="2">
     <w:nsid w:val="13137B7F"/>
     <w:multiLevelType w:val="multilevel"/>
     <w:tmpl w:val="F0EC4068"/>
@@ -3116,7 +3290,7 @@
       </w:rPr>
     </w:lvl>
   </w:abstractNum>
-  <w:abstractNum w:abstractNumId="3" w15:restartNumberingAfterBreak="0">
+  <w:abstractNum w:abstractNumId="3">
     <w:nsid w:val="19BB4AB1"/>
     <w:multiLevelType w:val="multilevel"/>
     <w:tmpl w:val="3A4E548E"/>
@@ -3265,7 +3439,7 @@
       </w:rPr>
     </w:lvl>
   </w:abstractNum>
-  <w:abstractNum w:abstractNumId="4" w15:restartNumberingAfterBreak="0">
+  <w:abstractNum w:abstractNumId="4">
     <w:nsid w:val="23397A3B"/>
     <w:multiLevelType w:val="multilevel"/>
     <w:tmpl w:val="FFD2DBD2"/>
@@ -3378,7 +3552,7 @@
       </w:pPr>
     </w:lvl>
   </w:abstractNum>
-  <w:abstractNum w:abstractNumId="5" w15:restartNumberingAfterBreak="0">
+  <w:abstractNum w:abstractNumId="5">
     <w:nsid w:val="36FF171D"/>
     <w:multiLevelType w:val="multilevel"/>
     <w:tmpl w:val="B018FA94"/>
@@ -3491,7 +3665,7 @@
       </w:pPr>
     </w:lvl>
   </w:abstractNum>
-  <w:abstractNum w:abstractNumId="6" w15:restartNumberingAfterBreak="0">
+  <w:abstractNum w:abstractNumId="6">
     <w:nsid w:val="44DB380D"/>
     <w:multiLevelType w:val="multilevel"/>
     <w:tmpl w:val="387070E6"/>
@@ -3640,7 +3814,7 @@
       </w:rPr>
     </w:lvl>
   </w:abstractNum>
-  <w:abstractNum w:abstractNumId="7" w15:restartNumberingAfterBreak="0">
+  <w:abstractNum w:abstractNumId="7">
     <w:nsid w:val="46C53D49"/>
     <w:multiLevelType w:val="multilevel"/>
     <w:tmpl w:val="C0CA8C0A"/>
@@ -3789,7 +3963,7 @@
       </w:rPr>
     </w:lvl>
   </w:abstractNum>
-  <w:abstractNum w:abstractNumId="8" w15:restartNumberingAfterBreak="0">
+  <w:abstractNum w:abstractNumId="8">
     <w:nsid w:val="49F5050C"/>
     <w:multiLevelType w:val="multilevel"/>
     <w:tmpl w:val="8A207440"/>
@@ -3938,7 +4112,7 @@
       </w:rPr>
     </w:lvl>
   </w:abstractNum>
-  <w:abstractNum w:abstractNumId="9" w15:restartNumberingAfterBreak="0">
+  <w:abstractNum w:abstractNumId="9">
     <w:nsid w:val="589C2924"/>
     <w:multiLevelType w:val="multilevel"/>
     <w:tmpl w:val="13F4EE7C"/>
@@ -4087,7 +4261,7 @@
       </w:rPr>
     </w:lvl>
   </w:abstractNum>
-  <w:abstractNum w:abstractNumId="10" w15:restartNumberingAfterBreak="0">
+  <w:abstractNum w:abstractNumId="10">
     <w:nsid w:val="5BB862EE"/>
     <w:multiLevelType w:val="multilevel"/>
     <w:tmpl w:val="3BE87F68"/>
@@ -4236,7 +4410,7 @@
       </w:rPr>
     </w:lvl>
   </w:abstractNum>
-  <w:abstractNum w:abstractNumId="11" w15:restartNumberingAfterBreak="0">
+  <w:abstractNum w:abstractNumId="11">
     <w:nsid w:val="67A15E3D"/>
     <w:multiLevelType w:val="multilevel"/>
     <w:tmpl w:val="46E29CBA"/>
@@ -4385,7 +4559,7 @@
       </w:rPr>
     </w:lvl>
   </w:abstractNum>
-  <w:abstractNum w:abstractNumId="12" w15:restartNumberingAfterBreak="0">
+  <w:abstractNum w:abstractNumId="12">
     <w:nsid w:val="6A0E663E"/>
     <w:multiLevelType w:val="multilevel"/>
     <w:tmpl w:val="2F7C1F9C"/>
@@ -4534,7 +4708,7 @@
       </w:rPr>
     </w:lvl>
   </w:abstractNum>
-  <w:abstractNum w:abstractNumId="13" w15:restartNumberingAfterBreak="0">
+  <w:abstractNum w:abstractNumId="13">
     <w:nsid w:val="6C8049E9"/>
     <w:multiLevelType w:val="multilevel"/>
     <w:tmpl w:val="63924C5C"/>

</xml_diff>